<commit_message>
updates during 5/13 meeting
</commit_message>
<xml_diff>
--- a/C4G Course Design Outline.docx
+++ b/C4G Course Design Outline.docx
@@ -20,14 +20,6 @@
           <w:szCs w:val="20"/>
         </w:rPr>
       </w:pPr>
-      <w:r>
-        <w:rPr>
-          <w:rFonts w:ascii="Arial" w:eastAsia="Arial" w:hAnsi="Arial" w:cs="Arial"/>
-          <w:sz w:val="20"/>
-          <w:szCs w:val="20"/>
-        </w:rPr>
-        <w:t>f</w:t>
-      </w:r>
     </w:p>
     <w:tbl>
       <w:tblPr>
@@ -2550,6 +2542,17 @@
                 <w:szCs w:val="21"/>
                 <w:highlight w:val="white"/>
               </w:rPr>
+              <w:t xml:space="preserve"> 1</w:t>
+            </w:r>
+            <w:r>
+              <w:rPr>
+                <w:rFonts w:ascii="Arial" w:eastAsia="Arial" w:hAnsi="Arial" w:cs="Arial"/>
+                <w:b/>
+                <w:color w:val="303030"/>
+                <w:sz w:val="21"/>
+                <w:szCs w:val="21"/>
+                <w:highlight w:val="white"/>
+              </w:rPr>
               <w:t xml:space="preserve">: </w:t>
             </w:r>
             <w:r>
@@ -2774,14 +2777,12 @@
                 <w:rFonts w:ascii="Arial" w:hAnsi="Arial" w:cs="Arial"/>
               </w:rPr>
             </w:pPr>
-          </w:p>
-          <w:p>
-            <w:pPr>
-              <w:spacing w:after="0" w:line="240" w:lineRule="auto"/>
-              <w:rPr>
-                <w:rFonts w:ascii="Arial" w:hAnsi="Arial" w:cs="Arial"/>
-              </w:rPr>
-            </w:pPr>
+            <w:r>
+              <w:rPr>
+                <w:rFonts w:ascii="Arial" w:hAnsi="Arial" w:cs="Arial"/>
+              </w:rPr>
+              <w:t>Announce Midterm Paper</w:t>
+            </w:r>
           </w:p>
           <w:p>
             <w:pPr>
@@ -2906,6 +2907,24 @@
               <w:spacing w:after="0" w:line="240" w:lineRule="auto"/>
               <w:rPr>
                 <w:rFonts w:ascii="Arial" w:eastAsia="Arial" w:hAnsi="Arial" w:cs="Arial"/>
+                <w:sz w:val="20"/>
+                <w:szCs w:val="20"/>
+              </w:rPr>
+            </w:pPr>
+            <w:r>
+              <w:rPr>
+                <w:rFonts w:ascii="Arial" w:eastAsia="Arial" w:hAnsi="Arial" w:cs="Arial"/>
+                <w:sz w:val="20"/>
+                <w:szCs w:val="20"/>
+              </w:rPr>
+              <w:t>Guest segment:</w:t>
+            </w:r>
+          </w:p>
+          <w:p>
+            <w:pPr>
+              <w:spacing w:after="0" w:line="240" w:lineRule="auto"/>
+              <w:rPr>
+                <w:rFonts w:ascii="Arial" w:eastAsia="Arial" w:hAnsi="Arial" w:cs="Arial"/>
                 <w:b/>
                 <w:sz w:val="20"/>
                 <w:szCs w:val="20"/>
@@ -3047,6 +3066,16 @@
                 <w:szCs w:val="21"/>
               </w:rPr>
               <w:t xml:space="preserve"> Project goals</w:t>
+            </w:r>
+            <w:r>
+              <w:rPr>
+                <w:rFonts w:ascii="Arial" w:eastAsia="Arial" w:hAnsi="Arial" w:cs="Arial"/>
+                <w:b/>
+                <w:color w:val="303030"/>
+                <w:sz w:val="21"/>
+                <w:szCs w:val="21"/>
+              </w:rPr>
+              <w:t xml:space="preserve"> (individual)</w:t>
             </w:r>
           </w:p>
         </w:tc>
@@ -3224,7 +3253,6 @@
                 <w:rFonts w:ascii="Arial" w:hAnsi="Arial" w:cs="Arial"/>
                 <w:b/>
               </w:rPr>
-              <w:lastRenderedPageBreak/>
               <w:t>Required Readings:</w:t>
             </w:r>
           </w:p>
@@ -3375,7 +3403,6 @@
                 <w:szCs w:val="21"/>
                 <w:highlight w:val="white"/>
               </w:rPr>
-              <w:lastRenderedPageBreak/>
               <w:t xml:space="preserve">Knowledge Check </w:t>
             </w:r>
           </w:p>
@@ -3746,7 +3773,34 @@
                 <w:sz w:val="20"/>
                 <w:szCs w:val="20"/>
               </w:rPr>
-              <w:t>Assignment: Study of technology in an area of societal need</w:t>
+              <w:t>Assignment</w:t>
+            </w:r>
+            <w:r>
+              <w:rPr>
+                <w:rFonts w:ascii="Arial" w:eastAsia="Arial" w:hAnsi="Arial" w:cs="Arial"/>
+                <w:b/>
+                <w:sz w:val="20"/>
+                <w:szCs w:val="20"/>
+              </w:rPr>
+              <w:t xml:space="preserve"> 2</w:t>
+            </w:r>
+            <w:r>
+              <w:rPr>
+                <w:rFonts w:ascii="Arial" w:eastAsia="Arial" w:hAnsi="Arial" w:cs="Arial"/>
+                <w:b/>
+                <w:sz w:val="20"/>
+                <w:szCs w:val="20"/>
+              </w:rPr>
+              <w:t>: Study of technology in an area of societal need</w:t>
+            </w:r>
+            <w:r>
+              <w:rPr>
+                <w:rFonts w:ascii="Arial" w:eastAsia="Arial" w:hAnsi="Arial" w:cs="Arial"/>
+                <w:b/>
+                <w:sz w:val="20"/>
+                <w:szCs w:val="20"/>
+              </w:rPr>
+              <w:t xml:space="preserve"> (individual survey)</w:t>
             </w:r>
           </w:p>
         </w:tc>
@@ -3939,6 +3993,12 @@
                 <w:rFonts w:ascii="Arial" w:hAnsi="Arial" w:cs="Arial"/>
               </w:rPr>
             </w:pPr>
+            <w:r>
+              <w:rPr>
+                <w:rFonts w:ascii="Arial" w:hAnsi="Arial" w:cs="Arial"/>
+              </w:rPr>
+              <w:t>Guest segment:</w:t>
+            </w:r>
           </w:p>
           <w:p>
             <w:pPr>
@@ -3955,26 +4015,6 @@
               </w:rPr>
               <w:t>Neha Kumar</w:t>
             </w:r>
-          </w:p>
-          <w:p>
-            <w:pPr>
-              <w:spacing w:after="0" w:line="240" w:lineRule="auto"/>
-              <w:rPr>
-                <w:rFonts w:ascii="Arial" w:hAnsi="Arial" w:cs="Arial"/>
-              </w:rPr>
-            </w:pPr>
-          </w:p>
-          <w:p>
-            <w:pPr>
-              <w:spacing w:after="0" w:line="240" w:lineRule="auto"/>
-              <w:ind w:left="720"/>
-              <w:rPr>
-                <w:rFonts w:ascii="Arial" w:eastAsia="Arial" w:hAnsi="Arial" w:cs="Arial"/>
-                <w:b/>
-                <w:sz w:val="20"/>
-                <w:szCs w:val="20"/>
-              </w:rPr>
-            </w:pPr>
           </w:p>
         </w:tc>
         <w:tc>
@@ -4047,6 +4087,24 @@
                 <w:szCs w:val="20"/>
               </w:rPr>
               <w:t>Project due: Goals, deliverables</w:t>
+            </w:r>
+            <w:r>
+              <w:rPr>
+                <w:rFonts w:ascii="Arial" w:eastAsia="Arial" w:hAnsi="Arial" w:cs="Arial"/>
+                <w:b/>
+                <w:sz w:val="20"/>
+                <w:szCs w:val="20"/>
+              </w:rPr>
+              <w:t>; project webpage</w:t>
+            </w:r>
+            <w:r>
+              <w:rPr>
+                <w:rFonts w:ascii="Arial" w:eastAsia="Arial" w:hAnsi="Arial" w:cs="Arial"/>
+                <w:b/>
+                <w:sz w:val="20"/>
+                <w:szCs w:val="20"/>
+              </w:rPr>
+              <w:t xml:space="preserve"> (team)</w:t>
             </w:r>
           </w:p>
         </w:tc>
@@ -4140,14 +4198,6 @@
               </w:rPr>
             </w:pPr>
           </w:p>
-          <w:p>
-            <w:pPr>
-              <w:spacing w:after="0" w:line="240" w:lineRule="auto"/>
-              <w:rPr>
-                <w:rFonts w:ascii="Arial" w:hAnsi="Arial" w:cs="Arial"/>
-              </w:rPr>
-            </w:pPr>
-          </w:p>
         </w:tc>
         <w:tc>
           <w:tcPr>
@@ -4487,6 +4537,15 @@
               </w:rPr>
               <w:t>Project due: Initial evaluations</w:t>
             </w:r>
+            <w:r>
+              <w:rPr>
+                <w:rFonts w:ascii="Arial" w:eastAsia="Arial" w:hAnsi="Arial" w:cs="Arial"/>
+                <w:b/>
+                <w:sz w:val="20"/>
+                <w:szCs w:val="20"/>
+              </w:rPr>
+              <w:t xml:space="preserve"> (team)</w:t>
+            </w:r>
           </w:p>
         </w:tc>
       </w:tr>
@@ -4641,7 +4700,6 @@
                 <w:rFonts w:ascii="Arial" w:hAnsi="Arial" w:cs="Arial"/>
                 <w:b/>
               </w:rPr>
-              <w:lastRenderedPageBreak/>
               <w:t>Required Readings:</w:t>
             </w:r>
           </w:p>
@@ -4661,30 +4719,40 @@
                 <w:t>SMS for health</w:t>
               </w:r>
             </w:hyperlink>
-            <w:bookmarkStart w:id="0" w:name="_GoBack"/>
-            <w:bookmarkEnd w:id="0"/>
-          </w:p>
-          <w:p>
-            <w:pPr>
-              <w:spacing w:after="0" w:line="240" w:lineRule="auto"/>
-              <w:rPr>
-                <w:rFonts w:ascii="Arial" w:hAnsi="Arial" w:cs="Arial"/>
-                <w:b/>
-              </w:rPr>
-            </w:pPr>
-          </w:p>
-          <w:p>
-            <w:pPr>
-              <w:spacing w:after="0" w:line="240" w:lineRule="auto"/>
-              <w:rPr>
-                <w:rFonts w:ascii="Arial" w:hAnsi="Arial" w:cs="Arial"/>
-              </w:rPr>
-            </w:pPr>
-            <w:r>
-              <w:rPr>
-                <w:rFonts w:ascii="Arial" w:hAnsi="Arial" w:cs="Arial"/>
-              </w:rPr>
-              <w:t>Guest segment:</w:t>
+          </w:p>
+          <w:p>
+            <w:pPr>
+              <w:spacing w:after="0" w:line="240" w:lineRule="auto"/>
+              <w:rPr>
+                <w:rFonts w:ascii="Arial" w:hAnsi="Arial" w:cs="Arial"/>
+                <w:b/>
+              </w:rPr>
+            </w:pPr>
+          </w:p>
+          <w:p>
+            <w:pPr>
+              <w:spacing w:after="0" w:line="240" w:lineRule="auto"/>
+              <w:rPr>
+                <w:rFonts w:ascii="Arial" w:hAnsi="Arial" w:cs="Arial"/>
+              </w:rPr>
+            </w:pPr>
+            <w:r>
+              <w:rPr>
+                <w:rFonts w:ascii="Arial" w:hAnsi="Arial" w:cs="Arial"/>
+              </w:rPr>
+              <w:t>Guest segment</w:t>
+            </w:r>
+            <w:r>
+              <w:rPr>
+                <w:rFonts w:ascii="Arial" w:hAnsi="Arial" w:cs="Arial"/>
+              </w:rPr>
+              <w:t>s</w:t>
+            </w:r>
+            <w:r>
+              <w:rPr>
+                <w:rFonts w:ascii="Arial" w:hAnsi="Arial" w:cs="Arial"/>
+              </w:rPr>
+              <w:t>:</w:t>
             </w:r>
           </w:p>
           <w:p>
@@ -4724,7 +4792,23 @@
                 <w:rFonts w:ascii="Arial" w:hAnsi="Arial" w:cs="Arial"/>
                 <w:b/>
               </w:rPr>
-              <w:t>, Rosa Arriaga</w:t>
+              <w:t xml:space="preserve"> </w:t>
+            </w:r>
+          </w:p>
+          <w:p>
+            <w:pPr>
+              <w:spacing w:after="0" w:line="240" w:lineRule="auto"/>
+              <w:rPr>
+                <w:rFonts w:ascii="Arial" w:hAnsi="Arial" w:cs="Arial"/>
+                <w:b/>
+              </w:rPr>
+            </w:pPr>
+            <w:r>
+              <w:rPr>
+                <w:rFonts w:ascii="Arial" w:hAnsi="Arial" w:cs="Arial"/>
+                <w:b/>
+              </w:rPr>
+              <w:t>Rosa Arriaga</w:t>
             </w:r>
           </w:p>
         </w:tc>
@@ -4757,8 +4841,8 @@
                 <w:highlight w:val="white"/>
               </w:rPr>
             </w:pPr>
-            <w:bookmarkStart w:id="1" w:name="_t19a8bcn96o" w:colFirst="0" w:colLast="0"/>
-            <w:bookmarkEnd w:id="1"/>
+            <w:bookmarkStart w:id="0" w:name="_t19a8bcn96o" w:colFirst="0" w:colLast="0"/>
+            <w:bookmarkEnd w:id="0"/>
             <w:r>
               <w:rPr>
                 <w:rFonts w:ascii="Arial" w:eastAsia="Arial" w:hAnsi="Arial" w:cs="Arial"/>
@@ -4768,7 +4852,80 @@
                 <w:szCs w:val="21"/>
                 <w:highlight w:val="white"/>
               </w:rPr>
-              <w:t xml:space="preserve">Knowledge Check </w:t>
+              <w:t>Knowledge Check</w:t>
+            </w:r>
+          </w:p>
+          <w:p>
+            <w:pPr>
+              <w:pBdr>
+                <w:top w:val="nil"/>
+                <w:left w:val="nil"/>
+                <w:bottom w:val="nil"/>
+                <w:right w:val="nil"/>
+                <w:between w:val="nil"/>
+              </w:pBdr>
+              <w:spacing w:after="0" w:line="240" w:lineRule="auto"/>
+              <w:rPr>
+                <w:rFonts w:ascii="Arial" w:eastAsia="Arial" w:hAnsi="Arial" w:cs="Arial"/>
+                <w:b/>
+                <w:color w:val="303030"/>
+                <w:sz w:val="21"/>
+                <w:szCs w:val="21"/>
+                <w:highlight w:val="white"/>
+              </w:rPr>
+            </w:pPr>
+          </w:p>
+          <w:p>
+            <w:pPr>
+              <w:pBdr>
+                <w:top w:val="nil"/>
+                <w:left w:val="nil"/>
+                <w:bottom w:val="nil"/>
+                <w:right w:val="nil"/>
+                <w:between w:val="nil"/>
+              </w:pBdr>
+              <w:spacing w:after="0" w:line="240" w:lineRule="auto"/>
+              <w:rPr>
+                <w:rFonts w:ascii="Arial" w:eastAsia="Arial" w:hAnsi="Arial" w:cs="Arial"/>
+                <w:b/>
+                <w:color w:val="303030"/>
+                <w:sz w:val="21"/>
+                <w:szCs w:val="21"/>
+                <w:highlight w:val="white"/>
+              </w:rPr>
+            </w:pPr>
+            <w:r>
+              <w:rPr>
+                <w:rFonts w:ascii="Arial" w:eastAsia="Arial" w:hAnsi="Arial" w:cs="Arial"/>
+                <w:b/>
+                <w:color w:val="303030"/>
+                <w:sz w:val="21"/>
+                <w:szCs w:val="21"/>
+                <w:highlight w:val="white"/>
+              </w:rPr>
+              <w:t>Midterm Paper due</w:t>
+            </w:r>
+            <w:r>
+              <w:rPr>
+                <w:rFonts w:ascii="Arial" w:eastAsia="Arial" w:hAnsi="Arial" w:cs="Arial"/>
+                <w:b/>
+                <w:color w:val="303030"/>
+                <w:sz w:val="21"/>
+                <w:szCs w:val="21"/>
+                <w:highlight w:val="white"/>
+              </w:rPr>
+              <w:t xml:space="preserve"> </w:t>
+            </w:r>
+            <w:r>
+              <w:rPr>
+                <w:rFonts w:ascii="Arial" w:eastAsia="Arial" w:hAnsi="Arial" w:cs="Arial"/>
+                <w:b/>
+                <w:color w:val="303030"/>
+                <w:sz w:val="21"/>
+                <w:szCs w:val="21"/>
+                <w:highlight w:val="white"/>
+              </w:rPr>
+              <w:t>(individual)</w:t>
             </w:r>
           </w:p>
           <w:p>
@@ -4813,7 +4970,6 @@
                 <w:rFonts w:ascii="Arial" w:hAnsi="Arial" w:cs="Arial"/>
                 <w:b/>
               </w:rPr>
-              <w:lastRenderedPageBreak/>
               <w:t xml:space="preserve">Lesson 9: </w:t>
             </w:r>
           </w:p>
@@ -4884,32 +5040,9 @@
               <w:rPr>
                 <w:rFonts w:ascii="Arial" w:hAnsi="Arial" w:cs="Arial"/>
               </w:rPr>
+              <w:lastRenderedPageBreak/>
               <w:t>Social inequity</w:t>
             </w:r>
-          </w:p>
-          <w:p>
-            <w:pPr>
-              <w:spacing w:after="0" w:line="240" w:lineRule="auto"/>
-              <w:rPr>
-                <w:rFonts w:ascii="Arial" w:hAnsi="Arial" w:cs="Arial"/>
-              </w:rPr>
-            </w:pPr>
-          </w:p>
-          <w:p>
-            <w:pPr>
-              <w:spacing w:after="0" w:line="240" w:lineRule="auto"/>
-              <w:rPr>
-                <w:rFonts w:ascii="Arial" w:hAnsi="Arial" w:cs="Arial"/>
-              </w:rPr>
-            </w:pPr>
-          </w:p>
-          <w:p>
-            <w:pPr>
-              <w:spacing w:after="0" w:line="240" w:lineRule="auto"/>
-              <w:rPr>
-                <w:rFonts w:ascii="Arial" w:hAnsi="Arial" w:cs="Arial"/>
-              </w:rPr>
-            </w:pPr>
           </w:p>
           <w:p>
             <w:pPr>
@@ -4943,6 +5076,7 @@
                 <w:rFonts w:ascii="Arial" w:hAnsi="Arial" w:cs="Arial"/>
                 <w:b/>
               </w:rPr>
+              <w:lastRenderedPageBreak/>
               <w:t>Required Readings:</w:t>
             </w:r>
           </w:p>
@@ -4967,6 +5101,7 @@
                 <w:rFonts w:ascii="Arial" w:hAnsi="Arial" w:cs="Arial"/>
                 <w:b/>
               </w:rPr>
+              <w:lastRenderedPageBreak/>
               <w:t>Optional Suggested Readings:</w:t>
             </w:r>
           </w:p>
@@ -5037,6 +5172,7 @@
                 <w:szCs w:val="21"/>
                 <w:highlight w:val="white"/>
               </w:rPr>
+              <w:lastRenderedPageBreak/>
               <w:t xml:space="preserve">Knowledge Check </w:t>
             </w:r>
           </w:p>
@@ -5081,6 +5217,7 @@
                 <w:rFonts w:ascii="Arial" w:hAnsi="Arial" w:cs="Arial"/>
                 <w:b/>
               </w:rPr>
+              <w:lastRenderedPageBreak/>
               <w:t xml:space="preserve">Lesson 10: </w:t>
             </w:r>
           </w:p>
@@ -5277,6 +5414,57 @@
           </w:p>
           <w:p>
             <w:pPr>
+              <w:pBdr>
+                <w:top w:val="nil"/>
+                <w:left w:val="nil"/>
+                <w:bottom w:val="nil"/>
+                <w:right w:val="nil"/>
+                <w:between w:val="nil"/>
+              </w:pBdr>
+              <w:spacing w:after="0" w:line="240" w:lineRule="auto"/>
+              <w:rPr>
+                <w:rFonts w:ascii="Arial" w:eastAsia="Arial" w:hAnsi="Arial" w:cs="Arial"/>
+                <w:b/>
+                <w:color w:val="303030"/>
+                <w:sz w:val="21"/>
+                <w:szCs w:val="21"/>
+                <w:highlight w:val="white"/>
+              </w:rPr>
+            </w:pPr>
+          </w:p>
+          <w:p>
+            <w:pPr>
+              <w:pBdr>
+                <w:top w:val="nil"/>
+                <w:left w:val="nil"/>
+                <w:bottom w:val="nil"/>
+                <w:right w:val="nil"/>
+                <w:between w:val="nil"/>
+              </w:pBdr>
+              <w:spacing w:after="0" w:line="240" w:lineRule="auto"/>
+              <w:rPr>
+                <w:rFonts w:ascii="Arial" w:eastAsia="Arial" w:hAnsi="Arial" w:cs="Arial"/>
+                <w:b/>
+                <w:color w:val="303030"/>
+                <w:sz w:val="21"/>
+                <w:szCs w:val="21"/>
+                <w:highlight w:val="white"/>
+              </w:rPr>
+            </w:pPr>
+            <w:r>
+              <w:rPr>
+                <w:rFonts w:ascii="Arial" w:eastAsia="Arial" w:hAnsi="Arial" w:cs="Arial"/>
+                <w:b/>
+                <w:color w:val="303030"/>
+                <w:sz w:val="21"/>
+                <w:szCs w:val="21"/>
+                <w:highlight w:val="white"/>
+              </w:rPr>
+              <w:t>Project due: Peer evaluations (individual)</w:t>
+            </w:r>
+          </w:p>
+          <w:p>
+            <w:pPr>
               <w:pStyle w:val="Heading1"/>
               <w:spacing w:before="0" w:after="0"/>
               <w:ind w:left="0"/>
@@ -5492,7 +5680,19 @@
               <w:rPr>
                 <w:rFonts w:ascii="Arial" w:hAnsi="Arial" w:cs="Arial"/>
               </w:rPr>
-              <w:t>Guest segment:</w:t>
+              <w:t>Guest segment</w:t>
+            </w:r>
+            <w:r>
+              <w:rPr>
+                <w:rFonts w:ascii="Arial" w:hAnsi="Arial" w:cs="Arial"/>
+              </w:rPr>
+              <w:t>s</w:t>
+            </w:r>
+            <w:r>
+              <w:rPr>
+                <w:rFonts w:ascii="Arial" w:hAnsi="Arial" w:cs="Arial"/>
+              </w:rPr>
+              <w:t>:</w:t>
             </w:r>
           </w:p>
           <w:p>
@@ -5577,8 +5777,8 @@
                 <w:highlight w:val="white"/>
               </w:rPr>
             </w:pPr>
-            <w:bookmarkStart w:id="2" w:name="_4n695mq2vu9h" w:colFirst="0" w:colLast="0"/>
-            <w:bookmarkEnd w:id="2"/>
+            <w:bookmarkStart w:id="1" w:name="_4n695mq2vu9h" w:colFirst="0" w:colLast="0"/>
+            <w:bookmarkEnd w:id="1"/>
             <w:r>
               <w:rPr>
                 <w:rFonts w:ascii="Arial" w:eastAsia="Arial" w:hAnsi="Arial" w:cs="Arial"/>
@@ -5837,7 +6037,98 @@
                 <w:szCs w:val="21"/>
                 <w:highlight w:val="white"/>
               </w:rPr>
-              <w:t xml:space="preserve">Knowledge Check </w:t>
+              <w:t>Knowledge Check</w:t>
+            </w:r>
+          </w:p>
+          <w:p>
+            <w:pPr>
+              <w:pBdr>
+                <w:top w:val="nil"/>
+                <w:left w:val="nil"/>
+                <w:bottom w:val="nil"/>
+                <w:right w:val="nil"/>
+                <w:between w:val="nil"/>
+              </w:pBdr>
+              <w:spacing w:after="0" w:line="240" w:lineRule="auto"/>
+              <w:rPr>
+                <w:rFonts w:ascii="Arial" w:eastAsia="Arial" w:hAnsi="Arial" w:cs="Arial"/>
+                <w:b/>
+                <w:color w:val="303030"/>
+                <w:sz w:val="21"/>
+                <w:szCs w:val="21"/>
+                <w:highlight w:val="white"/>
+              </w:rPr>
+            </w:pPr>
+          </w:p>
+          <w:p>
+            <w:pPr>
+              <w:pBdr>
+                <w:top w:val="nil"/>
+                <w:left w:val="nil"/>
+                <w:bottom w:val="nil"/>
+                <w:right w:val="nil"/>
+                <w:between w:val="nil"/>
+              </w:pBdr>
+              <w:spacing w:after="0" w:line="240" w:lineRule="auto"/>
+              <w:rPr>
+                <w:rFonts w:ascii="Arial" w:eastAsia="Arial" w:hAnsi="Arial" w:cs="Arial"/>
+                <w:b/>
+                <w:color w:val="303030"/>
+                <w:sz w:val="21"/>
+                <w:szCs w:val="21"/>
+                <w:highlight w:val="white"/>
+              </w:rPr>
+            </w:pPr>
+            <w:r>
+              <w:rPr>
+                <w:rFonts w:ascii="Arial" w:eastAsia="Arial" w:hAnsi="Arial" w:cs="Arial"/>
+                <w:b/>
+                <w:sz w:val="20"/>
+                <w:szCs w:val="20"/>
+              </w:rPr>
+              <w:t>Project due: demo</w:t>
+            </w:r>
+            <w:r>
+              <w:rPr>
+                <w:rFonts w:ascii="Arial" w:eastAsia="Arial" w:hAnsi="Arial" w:cs="Arial"/>
+                <w:b/>
+                <w:color w:val="303030"/>
+                <w:sz w:val="21"/>
+                <w:szCs w:val="21"/>
+                <w:highlight w:val="white"/>
+              </w:rPr>
+              <w:t xml:space="preserve"> </w:t>
+            </w:r>
+          </w:p>
+          <w:p>
+            <w:pPr>
+              <w:pBdr>
+                <w:top w:val="nil"/>
+                <w:left w:val="nil"/>
+                <w:bottom w:val="nil"/>
+                <w:right w:val="nil"/>
+                <w:between w:val="nil"/>
+              </w:pBdr>
+              <w:spacing w:after="0" w:line="240" w:lineRule="auto"/>
+              <w:rPr>
+                <w:rFonts w:ascii="Arial" w:eastAsia="Arial" w:hAnsi="Arial" w:cs="Arial"/>
+                <w:b/>
+                <w:color w:val="303030"/>
+                <w:sz w:val="21"/>
+                <w:szCs w:val="21"/>
+                <w:highlight w:val="white"/>
+              </w:rPr>
+            </w:pPr>
+            <w:r>
+              <w:rPr>
+                <w:rFonts w:ascii="Arial" w:eastAsia="Arial" w:hAnsi="Arial" w:cs="Arial"/>
+                <w:b/>
+                <w:color w:val="303030"/>
+                <w:sz w:val="21"/>
+                <w:szCs w:val="21"/>
+                <w:highlight w:val="white"/>
+              </w:rPr>
+              <w:t xml:space="preserve"> </w:t>
             </w:r>
           </w:p>
         </w:tc>
@@ -6027,8 +6318,8 @@
                 <w:highlight w:val="white"/>
               </w:rPr>
             </w:pPr>
-            <w:bookmarkStart w:id="3" w:name="_rh3dqtdu24dj" w:colFirst="0" w:colLast="0"/>
-            <w:bookmarkEnd w:id="3"/>
+            <w:bookmarkStart w:id="2" w:name="_rh3dqtdu24dj" w:colFirst="0" w:colLast="0"/>
+            <w:bookmarkEnd w:id="2"/>
             <w:r>
               <w:rPr>
                 <w:rFonts w:ascii="Arial" w:eastAsia="Arial" w:hAnsi="Arial" w:cs="Arial"/>
@@ -6080,34 +6371,17 @@
                 <w:highlight w:val="white"/>
               </w:rPr>
             </w:pPr>
-            <w:r>
-              <w:rPr>
-                <w:rFonts w:ascii="Arial" w:eastAsia="Arial" w:hAnsi="Arial" w:cs="Arial"/>
-                <w:b/>
-                <w:sz w:val="20"/>
-                <w:szCs w:val="20"/>
-              </w:rPr>
-              <w:t>Project due: demo</w:t>
-            </w:r>
-            <w:r>
-              <w:rPr>
-                <w:rFonts w:ascii="Arial" w:eastAsia="Arial" w:hAnsi="Arial" w:cs="Arial"/>
-                <w:b/>
-                <w:color w:val="303030"/>
-                <w:sz w:val="21"/>
-                <w:szCs w:val="21"/>
-                <w:highlight w:val="white"/>
-              </w:rPr>
-              <w:t xml:space="preserve"> </w:t>
-            </w:r>
-          </w:p>
-          <w:p>
-            <w:pPr>
-              <w:pStyle w:val="Heading1"/>
-              <w:keepNext w:val="0"/>
-              <w:keepLines w:val="0"/>
-              <w:spacing w:before="0" w:after="0"/>
-              <w:ind w:left="0"/>
+          </w:p>
+          <w:p>
+            <w:pPr>
+              <w:pBdr>
+                <w:top w:val="nil"/>
+                <w:left w:val="nil"/>
+                <w:bottom w:val="nil"/>
+                <w:right w:val="nil"/>
+                <w:between w:val="nil"/>
+              </w:pBdr>
+              <w:spacing w:after="0" w:line="240" w:lineRule="auto"/>
               <w:rPr>
                 <w:rFonts w:ascii="Arial" w:eastAsia="Arial" w:hAnsi="Arial" w:cs="Arial"/>
                 <w:sz w:val="20"/>
@@ -6145,7 +6419,6 @@
                 <w:rFonts w:ascii="Arial" w:hAnsi="Arial" w:cs="Arial"/>
                 <w:b/>
               </w:rPr>
-              <w:lastRenderedPageBreak/>
               <w:t xml:space="preserve">Lesson 14: </w:t>
             </w:r>
           </w:p>
@@ -6218,6 +6491,7 @@
               <w:rPr>
                 <w:rFonts w:ascii="Arial" w:hAnsi="Arial" w:cs="Arial"/>
               </w:rPr>
+              <w:lastRenderedPageBreak/>
               <w:t xml:space="preserve">Project demos and </w:t>
             </w:r>
             <w:r>
@@ -6275,6 +6549,7 @@
                 <w:rFonts w:ascii="Arial" w:hAnsi="Arial" w:cs="Arial"/>
                 <w:b/>
               </w:rPr>
+              <w:lastRenderedPageBreak/>
               <w:t>Required Readings:</w:t>
             </w:r>
           </w:p>
@@ -6299,6 +6574,7 @@
                 <w:rFonts w:ascii="Arial" w:hAnsi="Arial" w:cs="Arial"/>
                 <w:b/>
               </w:rPr>
+              <w:lastRenderedPageBreak/>
               <w:t>Optional Suggested Readings:</w:t>
             </w:r>
           </w:p>
@@ -6352,8 +6628,8 @@
                 <w:highlight w:val="white"/>
               </w:rPr>
             </w:pPr>
-            <w:bookmarkStart w:id="4" w:name="_3ii85gd74e9a" w:colFirst="0" w:colLast="0"/>
-            <w:bookmarkEnd w:id="4"/>
+            <w:bookmarkStart w:id="3" w:name="_3ii85gd74e9a" w:colFirst="0" w:colLast="0"/>
+            <w:bookmarkEnd w:id="3"/>
             <w:r>
               <w:rPr>
                 <w:rFonts w:ascii="Arial" w:eastAsia="Arial" w:hAnsi="Arial" w:cs="Arial"/>
@@ -6363,7 +6639,60 @@
                 <w:szCs w:val="21"/>
                 <w:highlight w:val="white"/>
               </w:rPr>
+              <w:lastRenderedPageBreak/>
               <w:t xml:space="preserve">Knowledge Check </w:t>
+            </w:r>
+          </w:p>
+          <w:p>
+            <w:pPr>
+              <w:pBdr>
+                <w:top w:val="nil"/>
+                <w:left w:val="nil"/>
+                <w:bottom w:val="nil"/>
+                <w:right w:val="nil"/>
+                <w:between w:val="nil"/>
+              </w:pBdr>
+              <w:spacing w:after="0" w:line="240" w:lineRule="auto"/>
+              <w:rPr>
+                <w:rFonts w:ascii="Arial" w:eastAsia="Arial" w:hAnsi="Arial" w:cs="Arial"/>
+                <w:b/>
+                <w:color w:val="303030"/>
+                <w:sz w:val="21"/>
+                <w:szCs w:val="21"/>
+                <w:highlight w:val="white"/>
+              </w:rPr>
+            </w:pPr>
+          </w:p>
+          <w:p>
+            <w:pPr>
+              <w:pBdr>
+                <w:top w:val="nil"/>
+                <w:left w:val="nil"/>
+                <w:bottom w:val="nil"/>
+                <w:right w:val="nil"/>
+                <w:between w:val="nil"/>
+              </w:pBdr>
+              <w:spacing w:after="0" w:line="240" w:lineRule="auto"/>
+              <w:rPr>
+                <w:rFonts w:ascii="Arial" w:eastAsia="Arial" w:hAnsi="Arial" w:cs="Arial"/>
+                <w:b/>
+                <w:color w:val="303030"/>
+                <w:sz w:val="21"/>
+                <w:szCs w:val="21"/>
+                <w:highlight w:val="white"/>
+              </w:rPr>
+            </w:pPr>
+            <w:r>
+              <w:rPr>
+                <w:rFonts w:ascii="Arial" w:eastAsia="Arial" w:hAnsi="Arial" w:cs="Arial"/>
+                <w:b/>
+                <w:color w:val="303030"/>
+                <w:sz w:val="21"/>
+                <w:szCs w:val="21"/>
+                <w:highlight w:val="white"/>
+              </w:rPr>
+              <w:lastRenderedPageBreak/>
+              <w:t>Project due: Field evaluation</w:t>
             </w:r>
           </w:p>
           <w:p>
@@ -6410,6 +6739,7 @@
                 <w:rFonts w:ascii="Arial" w:hAnsi="Arial" w:cs="Arial"/>
                 <w:b/>
               </w:rPr>
+              <w:lastRenderedPageBreak/>
               <w:t xml:space="preserve">Lesson 15: </w:t>
             </w:r>
           </w:p>
@@ -6547,8 +6877,8 @@
                 <w:highlight w:val="white"/>
               </w:rPr>
             </w:pPr>
-            <w:bookmarkStart w:id="5" w:name="_7qhbelced32z" w:colFirst="0" w:colLast="0"/>
-            <w:bookmarkEnd w:id="5"/>
+            <w:bookmarkStart w:id="4" w:name="_7qhbelced32z" w:colFirst="0" w:colLast="0"/>
+            <w:bookmarkEnd w:id="4"/>
             <w:r>
               <w:rPr>
                 <w:rFonts w:ascii="Arial" w:eastAsia="Arial" w:hAnsi="Arial" w:cs="Arial"/>
@@ -6607,7 +6937,25 @@
                 <w:sz w:val="20"/>
                 <w:szCs w:val="20"/>
               </w:rPr>
-              <w:t>Project due: Report</w:t>
+              <w:t xml:space="preserve">Project due: </w:t>
+            </w:r>
+            <w:r>
+              <w:rPr>
+                <w:rFonts w:ascii="Arial" w:eastAsia="Arial" w:hAnsi="Arial" w:cs="Arial"/>
+                <w:b/>
+                <w:sz w:val="20"/>
+                <w:szCs w:val="20"/>
+              </w:rPr>
+              <w:t xml:space="preserve">Final </w:t>
+            </w:r>
+            <w:r>
+              <w:rPr>
+                <w:rFonts w:ascii="Arial" w:eastAsia="Arial" w:hAnsi="Arial" w:cs="Arial"/>
+                <w:b/>
+                <w:sz w:val="20"/>
+                <w:szCs w:val="20"/>
+              </w:rPr>
+              <w:t>Report</w:t>
             </w:r>
           </w:p>
           <w:p>
@@ -7043,7 +7391,25 @@
                 <w:sz w:val="20"/>
                 <w:szCs w:val="20"/>
               </w:rPr>
-              <w:t>Assignment Group 1</w:t>
+              <w:t xml:space="preserve">Assignment </w:t>
+            </w:r>
+            <w:r>
+              <w:rPr>
+                <w:rFonts w:ascii="Arial" w:eastAsia="Arial" w:hAnsi="Arial" w:cs="Arial"/>
+                <w:color w:val="000000" w:themeColor="text1"/>
+                <w:sz w:val="20"/>
+                <w:szCs w:val="20"/>
+              </w:rPr>
+              <w:t>1</w:t>
+            </w:r>
+            <w:r>
+              <w:rPr>
+                <w:rFonts w:ascii="Arial" w:eastAsia="Arial" w:hAnsi="Arial" w:cs="Arial"/>
+                <w:color w:val="000000" w:themeColor="text1"/>
+                <w:sz w:val="20"/>
+                <w:szCs w:val="20"/>
+              </w:rPr>
+              <w:t xml:space="preserve"> (Skills/Interests)</w:t>
             </w:r>
           </w:p>
         </w:tc>
@@ -7080,6 +7446,15 @@
                 <w:sz w:val="20"/>
                 <w:szCs w:val="20"/>
               </w:rPr>
+              <w:t>1</w:t>
+            </w:r>
+            <w:r>
+              <w:rPr>
+                <w:rFonts w:ascii="Arial" w:eastAsia="Arial" w:hAnsi="Arial" w:cs="Arial"/>
+                <w:color w:val="000000" w:themeColor="text1"/>
+                <w:sz w:val="20"/>
+                <w:szCs w:val="20"/>
+              </w:rPr>
               <w:t>%</w:t>
             </w:r>
           </w:p>
@@ -7150,7 +7525,7 @@
                 <w:sz w:val="20"/>
                 <w:szCs w:val="20"/>
               </w:rPr>
-              <w:t>Assignment Group 2</w:t>
+              <w:t>Assignment 2 (Tech survey)</w:t>
             </w:r>
           </w:p>
         </w:tc>
@@ -7187,6 +7562,15 @@
                 <w:sz w:val="20"/>
                 <w:szCs w:val="20"/>
               </w:rPr>
+              <w:t>4</w:t>
+            </w:r>
+            <w:r>
+              <w:rPr>
+                <w:rFonts w:ascii="Arial" w:eastAsia="Arial" w:hAnsi="Arial" w:cs="Arial"/>
+                <w:color w:val="000000" w:themeColor="text1"/>
+                <w:sz w:val="20"/>
+                <w:szCs w:val="20"/>
+              </w:rPr>
               <w:t>%</w:t>
             </w:r>
           </w:p>
@@ -7257,7 +7641,7 @@
                 <w:sz w:val="20"/>
                 <w:szCs w:val="20"/>
               </w:rPr>
-              <w:t>Assignment Group 3</w:t>
+              <w:t>Midterm Paper</w:t>
             </w:r>
           </w:p>
         </w:tc>
@@ -7294,6 +7678,15 @@
                 <w:sz w:val="20"/>
                 <w:szCs w:val="20"/>
               </w:rPr>
+              <w:t>15</w:t>
+            </w:r>
+            <w:r>
+              <w:rPr>
+                <w:rFonts w:ascii="Arial" w:eastAsia="Arial" w:hAnsi="Arial" w:cs="Arial"/>
+                <w:color w:val="000000" w:themeColor="text1"/>
+                <w:sz w:val="20"/>
+                <w:szCs w:val="20"/>
+              </w:rPr>
               <w:t>%</w:t>
             </w:r>
           </w:p>
@@ -7364,8 +7757,297 @@
                 <w:sz w:val="20"/>
                 <w:szCs w:val="20"/>
               </w:rPr>
+              <w:t xml:space="preserve">Project </w:t>
+            </w:r>
+          </w:p>
+          <w:p>
+            <w:pPr>
+              <w:pBdr>
+                <w:top w:val="nil"/>
+                <w:left w:val="nil"/>
+                <w:bottom w:val="nil"/>
+                <w:right w:val="nil"/>
+                <w:between w:val="nil"/>
+              </w:pBdr>
+              <w:rPr>
+                <w:rFonts w:ascii="Arial" w:eastAsia="Arial" w:hAnsi="Arial" w:cs="Arial"/>
+                <w:color w:val="000000" w:themeColor="text1"/>
+                <w:sz w:val="20"/>
+                <w:szCs w:val="20"/>
+              </w:rPr>
+            </w:pPr>
+            <w:r>
+              <w:rPr>
+                <w:rFonts w:ascii="Arial" w:eastAsia="Arial" w:hAnsi="Arial" w:cs="Arial"/>
+                <w:color w:val="000000" w:themeColor="text1"/>
+                <w:sz w:val="20"/>
+                <w:szCs w:val="20"/>
+              </w:rPr>
+              <w:t>Initial Goals (individual)</w:t>
+            </w:r>
+          </w:p>
+          <w:p>
+            <w:pPr>
+              <w:pBdr>
+                <w:top w:val="nil"/>
+                <w:left w:val="nil"/>
+                <w:bottom w:val="nil"/>
+                <w:right w:val="nil"/>
+                <w:between w:val="nil"/>
+              </w:pBdr>
+              <w:rPr>
+                <w:rFonts w:ascii="Arial" w:eastAsia="Arial" w:hAnsi="Arial" w:cs="Arial"/>
+                <w:color w:val="000000" w:themeColor="text1"/>
+                <w:sz w:val="20"/>
+                <w:szCs w:val="20"/>
+              </w:rPr>
+            </w:pPr>
+            <w:r>
+              <w:rPr>
+                <w:rFonts w:ascii="Arial" w:eastAsia="Arial" w:hAnsi="Arial" w:cs="Arial"/>
+                <w:color w:val="000000" w:themeColor="text1"/>
+                <w:sz w:val="20"/>
+                <w:szCs w:val="20"/>
+              </w:rPr>
+              <w:t>Team formation</w:t>
+            </w:r>
+          </w:p>
+          <w:p>
+            <w:pPr>
+              <w:pBdr>
+                <w:top w:val="nil"/>
+                <w:left w:val="nil"/>
+                <w:bottom w:val="nil"/>
+                <w:right w:val="nil"/>
+                <w:between w:val="nil"/>
+              </w:pBdr>
+              <w:rPr>
+                <w:rFonts w:ascii="Arial" w:eastAsia="Arial" w:hAnsi="Arial" w:cs="Arial"/>
+                <w:color w:val="000000" w:themeColor="text1"/>
+                <w:sz w:val="20"/>
+                <w:szCs w:val="20"/>
+              </w:rPr>
+            </w:pPr>
+            <w:r>
+              <w:rPr>
+                <w:rFonts w:ascii="Arial" w:eastAsia="Arial" w:hAnsi="Arial" w:cs="Arial"/>
+                <w:color w:val="000000" w:themeColor="text1"/>
+                <w:sz w:val="20"/>
+                <w:szCs w:val="20"/>
+              </w:rPr>
               <w:lastRenderedPageBreak/>
-              <w:t>Assignment Group 4</w:t>
+              <w:t xml:space="preserve">Team </w:t>
+            </w:r>
+            <w:proofErr w:type="spellStart"/>
+            <w:r>
+              <w:rPr>
+                <w:rFonts w:ascii="Arial" w:eastAsia="Arial" w:hAnsi="Arial" w:cs="Arial"/>
+                <w:color w:val="000000" w:themeColor="text1"/>
+                <w:sz w:val="20"/>
+                <w:szCs w:val="20"/>
+              </w:rPr>
+              <w:t>goals+</w:t>
+            </w:r>
+            <w:r>
+              <w:rPr>
+                <w:rFonts w:ascii="Arial" w:eastAsia="Arial" w:hAnsi="Arial" w:cs="Arial"/>
+                <w:color w:val="000000" w:themeColor="text1"/>
+                <w:sz w:val="20"/>
+                <w:szCs w:val="20"/>
+              </w:rPr>
+              <w:t>deliverables</w:t>
+            </w:r>
+            <w:proofErr w:type="spellEnd"/>
+          </w:p>
+          <w:p>
+            <w:pPr>
+              <w:pBdr>
+                <w:top w:val="nil"/>
+                <w:left w:val="nil"/>
+                <w:bottom w:val="nil"/>
+                <w:right w:val="nil"/>
+                <w:between w:val="nil"/>
+              </w:pBdr>
+              <w:rPr>
+                <w:rFonts w:ascii="Arial" w:eastAsia="Arial" w:hAnsi="Arial" w:cs="Arial"/>
+                <w:color w:val="000000" w:themeColor="text1"/>
+                <w:sz w:val="20"/>
+                <w:szCs w:val="20"/>
+              </w:rPr>
+            </w:pPr>
+            <w:r>
+              <w:rPr>
+                <w:rFonts w:ascii="Arial" w:eastAsia="Arial" w:hAnsi="Arial" w:cs="Arial"/>
+                <w:color w:val="000000" w:themeColor="text1"/>
+                <w:sz w:val="20"/>
+                <w:szCs w:val="20"/>
+              </w:rPr>
+              <w:t>Present to TA</w:t>
+            </w:r>
+          </w:p>
+          <w:p>
+            <w:pPr>
+              <w:pBdr>
+                <w:top w:val="nil"/>
+                <w:left w:val="nil"/>
+                <w:bottom w:val="nil"/>
+                <w:right w:val="nil"/>
+                <w:between w:val="nil"/>
+              </w:pBdr>
+              <w:rPr>
+                <w:rFonts w:ascii="Arial" w:eastAsia="Arial" w:hAnsi="Arial" w:cs="Arial"/>
+                <w:color w:val="000000" w:themeColor="text1"/>
+                <w:sz w:val="20"/>
+                <w:szCs w:val="20"/>
+              </w:rPr>
+            </w:pPr>
+            <w:r>
+              <w:rPr>
+                <w:rFonts w:ascii="Arial" w:eastAsia="Arial" w:hAnsi="Arial" w:cs="Arial"/>
+                <w:color w:val="000000" w:themeColor="text1"/>
+                <w:sz w:val="20"/>
+                <w:szCs w:val="20"/>
+              </w:rPr>
+              <w:t xml:space="preserve">Team </w:t>
+            </w:r>
+            <w:r>
+              <w:rPr>
+                <w:rFonts w:ascii="Arial" w:eastAsia="Arial" w:hAnsi="Arial" w:cs="Arial"/>
+                <w:color w:val="000000" w:themeColor="text1"/>
+                <w:sz w:val="20"/>
+                <w:szCs w:val="20"/>
+              </w:rPr>
+              <w:t>webpage</w:t>
+            </w:r>
+          </w:p>
+          <w:p>
+            <w:pPr>
+              <w:pBdr>
+                <w:top w:val="nil"/>
+                <w:left w:val="nil"/>
+                <w:bottom w:val="nil"/>
+                <w:right w:val="nil"/>
+                <w:between w:val="nil"/>
+              </w:pBdr>
+              <w:rPr>
+                <w:rFonts w:ascii="Arial" w:eastAsia="Arial" w:hAnsi="Arial" w:cs="Arial"/>
+                <w:color w:val="000000" w:themeColor="text1"/>
+                <w:sz w:val="20"/>
+                <w:szCs w:val="20"/>
+              </w:rPr>
+            </w:pPr>
+            <w:r>
+              <w:rPr>
+                <w:rFonts w:ascii="Arial" w:eastAsia="Arial" w:hAnsi="Arial" w:cs="Arial"/>
+                <w:color w:val="000000" w:themeColor="text1"/>
+                <w:sz w:val="20"/>
+                <w:szCs w:val="20"/>
+              </w:rPr>
+              <w:t>Initial evaluations (with partner organization)</w:t>
+            </w:r>
+          </w:p>
+          <w:p>
+            <w:pPr>
+              <w:pBdr>
+                <w:top w:val="nil"/>
+                <w:left w:val="nil"/>
+                <w:bottom w:val="nil"/>
+                <w:right w:val="nil"/>
+                <w:between w:val="nil"/>
+              </w:pBdr>
+              <w:rPr>
+                <w:rFonts w:ascii="Arial" w:eastAsia="Arial" w:hAnsi="Arial" w:cs="Arial"/>
+                <w:color w:val="000000" w:themeColor="text1"/>
+                <w:sz w:val="20"/>
+                <w:szCs w:val="20"/>
+              </w:rPr>
+            </w:pPr>
+            <w:r>
+              <w:rPr>
+                <w:rFonts w:ascii="Arial" w:eastAsia="Arial" w:hAnsi="Arial" w:cs="Arial"/>
+                <w:color w:val="000000" w:themeColor="text1"/>
+                <w:sz w:val="20"/>
+                <w:szCs w:val="20"/>
+              </w:rPr>
+              <w:t>Demo (present to TA)</w:t>
+            </w:r>
+          </w:p>
+          <w:p>
+            <w:pPr>
+              <w:pBdr>
+                <w:top w:val="nil"/>
+                <w:left w:val="nil"/>
+                <w:bottom w:val="nil"/>
+                <w:right w:val="nil"/>
+                <w:between w:val="nil"/>
+              </w:pBdr>
+              <w:rPr>
+                <w:rFonts w:ascii="Arial" w:eastAsia="Arial" w:hAnsi="Arial" w:cs="Arial"/>
+                <w:color w:val="000000" w:themeColor="text1"/>
+                <w:sz w:val="20"/>
+                <w:szCs w:val="20"/>
+              </w:rPr>
+            </w:pPr>
+            <w:r>
+              <w:rPr>
+                <w:rFonts w:ascii="Arial" w:eastAsia="Arial" w:hAnsi="Arial" w:cs="Arial"/>
+                <w:color w:val="000000" w:themeColor="text1"/>
+                <w:sz w:val="20"/>
+                <w:szCs w:val="20"/>
+              </w:rPr>
+              <w:t>Field evaluation</w:t>
+            </w:r>
+          </w:p>
+          <w:p>
+            <w:pPr>
+              <w:pBdr>
+                <w:top w:val="nil"/>
+                <w:left w:val="nil"/>
+                <w:bottom w:val="nil"/>
+                <w:right w:val="nil"/>
+                <w:between w:val="nil"/>
+              </w:pBdr>
+              <w:rPr>
+                <w:rFonts w:ascii="Arial" w:eastAsia="Arial" w:hAnsi="Arial" w:cs="Arial"/>
+                <w:color w:val="000000" w:themeColor="text1"/>
+                <w:sz w:val="20"/>
+                <w:szCs w:val="20"/>
+              </w:rPr>
+            </w:pPr>
+            <w:r>
+              <w:rPr>
+                <w:rFonts w:ascii="Arial" w:eastAsia="Arial" w:hAnsi="Arial" w:cs="Arial"/>
+                <w:color w:val="000000" w:themeColor="text1"/>
+                <w:sz w:val="20"/>
+                <w:szCs w:val="20"/>
+              </w:rPr>
+              <w:t>Final Report</w:t>
+            </w:r>
+          </w:p>
+          <w:p>
+            <w:pPr>
+              <w:pBdr>
+                <w:top w:val="nil"/>
+                <w:left w:val="nil"/>
+                <w:bottom w:val="nil"/>
+                <w:right w:val="nil"/>
+                <w:between w:val="nil"/>
+              </w:pBdr>
+              <w:rPr>
+                <w:rFonts w:ascii="Arial" w:eastAsia="Arial" w:hAnsi="Arial" w:cs="Arial"/>
+                <w:color w:val="000000" w:themeColor="text1"/>
+                <w:sz w:val="20"/>
+                <w:szCs w:val="20"/>
+              </w:rPr>
+            </w:pPr>
+            <w:r>
+              <w:rPr>
+                <w:rFonts w:ascii="Arial" w:eastAsia="Arial" w:hAnsi="Arial" w:cs="Arial"/>
+                <w:color w:val="000000" w:themeColor="text1"/>
+                <w:sz w:val="20"/>
+                <w:szCs w:val="20"/>
+              </w:rPr>
+              <w:t>Final presentation (record)</w:t>
             </w:r>
           </w:p>
         </w:tc>
@@ -7402,7 +8084,280 @@
                 <w:sz w:val="20"/>
                 <w:szCs w:val="20"/>
               </w:rPr>
+              <w:lastRenderedPageBreak/>
+              <w:t>70</w:t>
+            </w:r>
+            <w:bookmarkStart w:id="5" w:name="_GoBack"/>
+            <w:bookmarkEnd w:id="5"/>
+            <w:r>
+              <w:rPr>
+                <w:rFonts w:ascii="Arial" w:eastAsia="Arial" w:hAnsi="Arial" w:cs="Arial"/>
+                <w:color w:val="000000" w:themeColor="text1"/>
+                <w:sz w:val="20"/>
+                <w:szCs w:val="20"/>
+              </w:rPr>
               <w:t>%</w:t>
+            </w:r>
+          </w:p>
+          <w:p>
+            <w:pPr>
+              <w:pBdr>
+                <w:top w:val="nil"/>
+                <w:left w:val="nil"/>
+                <w:bottom w:val="nil"/>
+                <w:right w:val="nil"/>
+                <w:between w:val="nil"/>
+              </w:pBdr>
+              <w:rPr>
+                <w:rFonts w:ascii="Arial" w:eastAsia="Arial" w:hAnsi="Arial" w:cs="Arial"/>
+                <w:color w:val="000000" w:themeColor="text1"/>
+                <w:sz w:val="20"/>
+                <w:szCs w:val="20"/>
+              </w:rPr>
+            </w:pPr>
+            <w:r>
+              <w:rPr>
+                <w:rFonts w:ascii="Arial" w:eastAsia="Arial" w:hAnsi="Arial" w:cs="Arial"/>
+                <w:color w:val="000000" w:themeColor="text1"/>
+                <w:sz w:val="20"/>
+                <w:szCs w:val="20"/>
+              </w:rPr>
+              <w:t xml:space="preserve"> 2%</w:t>
+            </w:r>
+          </w:p>
+          <w:p>
+            <w:pPr>
+              <w:pBdr>
+                <w:top w:val="nil"/>
+                <w:left w:val="nil"/>
+                <w:bottom w:val="nil"/>
+                <w:right w:val="nil"/>
+                <w:between w:val="nil"/>
+              </w:pBdr>
+              <w:rPr>
+                <w:rFonts w:ascii="Arial" w:eastAsia="Arial" w:hAnsi="Arial" w:cs="Arial"/>
+                <w:color w:val="000000" w:themeColor="text1"/>
+                <w:sz w:val="20"/>
+                <w:szCs w:val="20"/>
+              </w:rPr>
+            </w:pPr>
+            <w:r>
+              <w:rPr>
+                <w:rFonts w:ascii="Arial" w:eastAsia="Arial" w:hAnsi="Arial" w:cs="Arial"/>
+                <w:color w:val="000000" w:themeColor="text1"/>
+                <w:sz w:val="20"/>
+                <w:szCs w:val="20"/>
+              </w:rPr>
+              <w:t xml:space="preserve"> 3%</w:t>
+            </w:r>
+          </w:p>
+          <w:p>
+            <w:pPr>
+              <w:pBdr>
+                <w:top w:val="nil"/>
+                <w:left w:val="nil"/>
+                <w:bottom w:val="nil"/>
+                <w:right w:val="nil"/>
+                <w:between w:val="nil"/>
+              </w:pBdr>
+              <w:rPr>
+                <w:rFonts w:ascii="Arial" w:eastAsia="Arial" w:hAnsi="Arial" w:cs="Arial"/>
+                <w:color w:val="000000" w:themeColor="text1"/>
+                <w:sz w:val="20"/>
+                <w:szCs w:val="20"/>
+              </w:rPr>
+            </w:pPr>
+            <w:r>
+              <w:rPr>
+                <w:rFonts w:ascii="Arial" w:eastAsia="Arial" w:hAnsi="Arial" w:cs="Arial"/>
+                <w:color w:val="000000" w:themeColor="text1"/>
+                <w:sz w:val="20"/>
+                <w:szCs w:val="20"/>
+              </w:rPr>
+              <w:lastRenderedPageBreak/>
+              <w:t>5%</w:t>
+            </w:r>
+          </w:p>
+          <w:p>
+            <w:pPr>
+              <w:pBdr>
+                <w:top w:val="nil"/>
+                <w:left w:val="nil"/>
+                <w:bottom w:val="nil"/>
+                <w:right w:val="nil"/>
+                <w:between w:val="nil"/>
+              </w:pBdr>
+              <w:rPr>
+                <w:rFonts w:ascii="Arial" w:eastAsia="Arial" w:hAnsi="Arial" w:cs="Arial"/>
+                <w:color w:val="000000" w:themeColor="text1"/>
+                <w:sz w:val="20"/>
+                <w:szCs w:val="20"/>
+              </w:rPr>
+            </w:pPr>
+            <w:r>
+              <w:rPr>
+                <w:rFonts w:ascii="Arial" w:eastAsia="Arial" w:hAnsi="Arial" w:cs="Arial"/>
+                <w:color w:val="000000" w:themeColor="text1"/>
+                <w:sz w:val="20"/>
+                <w:szCs w:val="20"/>
+              </w:rPr>
+              <w:t>5%</w:t>
+            </w:r>
+          </w:p>
+          <w:p>
+            <w:pPr>
+              <w:pBdr>
+                <w:top w:val="nil"/>
+                <w:left w:val="nil"/>
+                <w:bottom w:val="nil"/>
+                <w:right w:val="nil"/>
+                <w:between w:val="nil"/>
+              </w:pBdr>
+              <w:rPr>
+                <w:rFonts w:ascii="Arial" w:eastAsia="Arial" w:hAnsi="Arial" w:cs="Arial"/>
+                <w:color w:val="000000" w:themeColor="text1"/>
+                <w:sz w:val="20"/>
+                <w:szCs w:val="20"/>
+              </w:rPr>
+            </w:pPr>
+            <w:r>
+              <w:rPr>
+                <w:rFonts w:ascii="Arial" w:eastAsia="Arial" w:hAnsi="Arial" w:cs="Arial"/>
+                <w:color w:val="000000" w:themeColor="text1"/>
+                <w:sz w:val="20"/>
+                <w:szCs w:val="20"/>
+              </w:rPr>
+              <w:t>5%</w:t>
+            </w:r>
+          </w:p>
+          <w:p>
+            <w:pPr>
+              <w:pBdr>
+                <w:top w:val="nil"/>
+                <w:left w:val="nil"/>
+                <w:bottom w:val="nil"/>
+                <w:right w:val="nil"/>
+                <w:between w:val="nil"/>
+              </w:pBdr>
+              <w:rPr>
+                <w:rFonts w:ascii="Arial" w:eastAsia="Arial" w:hAnsi="Arial" w:cs="Arial"/>
+                <w:color w:val="000000" w:themeColor="text1"/>
+                <w:sz w:val="20"/>
+                <w:szCs w:val="20"/>
+              </w:rPr>
+            </w:pPr>
+            <w:r>
+              <w:rPr>
+                <w:rFonts w:ascii="Arial" w:eastAsia="Arial" w:hAnsi="Arial" w:cs="Arial"/>
+                <w:color w:val="000000" w:themeColor="text1"/>
+                <w:sz w:val="20"/>
+                <w:szCs w:val="20"/>
+              </w:rPr>
+              <w:t>10%</w:t>
+            </w:r>
+          </w:p>
+          <w:p>
+            <w:pPr>
+              <w:pBdr>
+                <w:top w:val="nil"/>
+                <w:left w:val="nil"/>
+                <w:bottom w:val="nil"/>
+                <w:right w:val="nil"/>
+                <w:between w:val="nil"/>
+              </w:pBdr>
+              <w:rPr>
+                <w:rFonts w:ascii="Arial" w:eastAsia="Arial" w:hAnsi="Arial" w:cs="Arial"/>
+                <w:color w:val="000000" w:themeColor="text1"/>
+                <w:sz w:val="20"/>
+                <w:szCs w:val="20"/>
+              </w:rPr>
+            </w:pPr>
+            <w:r>
+              <w:rPr>
+                <w:rFonts w:ascii="Arial" w:eastAsia="Arial" w:hAnsi="Arial" w:cs="Arial"/>
+                <w:color w:val="000000" w:themeColor="text1"/>
+                <w:sz w:val="20"/>
+                <w:szCs w:val="20"/>
+              </w:rPr>
+              <w:t>10%</w:t>
+            </w:r>
+          </w:p>
+          <w:p>
+            <w:pPr>
+              <w:pBdr>
+                <w:top w:val="nil"/>
+                <w:left w:val="nil"/>
+                <w:bottom w:val="nil"/>
+                <w:right w:val="nil"/>
+                <w:between w:val="nil"/>
+              </w:pBdr>
+              <w:rPr>
+                <w:rFonts w:ascii="Arial" w:eastAsia="Arial" w:hAnsi="Arial" w:cs="Arial"/>
+                <w:color w:val="000000" w:themeColor="text1"/>
+                <w:sz w:val="20"/>
+                <w:szCs w:val="20"/>
+              </w:rPr>
+            </w:pPr>
+            <w:r>
+              <w:rPr>
+                <w:rFonts w:ascii="Arial" w:eastAsia="Arial" w:hAnsi="Arial" w:cs="Arial"/>
+                <w:color w:val="000000" w:themeColor="text1"/>
+                <w:sz w:val="20"/>
+                <w:szCs w:val="20"/>
+              </w:rPr>
+              <w:t>10%</w:t>
+            </w:r>
+          </w:p>
+          <w:p>
+            <w:pPr>
+              <w:pBdr>
+                <w:top w:val="nil"/>
+                <w:left w:val="nil"/>
+                <w:bottom w:val="nil"/>
+                <w:right w:val="nil"/>
+                <w:between w:val="nil"/>
+              </w:pBdr>
+              <w:rPr>
+                <w:rFonts w:ascii="Arial" w:eastAsia="Arial" w:hAnsi="Arial" w:cs="Arial"/>
+                <w:color w:val="000000" w:themeColor="text1"/>
+                <w:sz w:val="20"/>
+                <w:szCs w:val="20"/>
+              </w:rPr>
+            </w:pPr>
+            <w:r>
+              <w:rPr>
+                <w:rFonts w:ascii="Arial" w:eastAsia="Arial" w:hAnsi="Arial" w:cs="Arial"/>
+                <w:color w:val="000000" w:themeColor="text1"/>
+                <w:sz w:val="20"/>
+                <w:szCs w:val="20"/>
+              </w:rPr>
+              <w:t>10%</w:t>
+            </w:r>
+          </w:p>
+          <w:p>
+            <w:pPr>
+              <w:pBdr>
+                <w:top w:val="nil"/>
+                <w:left w:val="nil"/>
+                <w:bottom w:val="nil"/>
+                <w:right w:val="nil"/>
+                <w:between w:val="nil"/>
+              </w:pBdr>
+              <w:rPr>
+                <w:rFonts w:ascii="Arial" w:eastAsia="Arial" w:hAnsi="Arial" w:cs="Arial"/>
+                <w:color w:val="000000" w:themeColor="text1"/>
+                <w:sz w:val="20"/>
+                <w:szCs w:val="20"/>
+              </w:rPr>
+            </w:pPr>
+            <w:r>
+              <w:rPr>
+                <w:rFonts w:ascii="Arial" w:eastAsia="Arial" w:hAnsi="Arial" w:cs="Arial"/>
+                <w:color w:val="000000" w:themeColor="text1"/>
+                <w:sz w:val="20"/>
+                <w:szCs w:val="20"/>
+              </w:rPr>
+              <w:t>10%</w:t>
             </w:r>
           </w:p>
         </w:tc>
@@ -7472,7 +8427,8 @@
                 <w:sz w:val="20"/>
                 <w:szCs w:val="20"/>
               </w:rPr>
-              <w:t>Assignment Group 5</w:t>
+              <w:lastRenderedPageBreak/>
+              <w:t>Peer project evaluations</w:t>
             </w:r>
           </w:p>
         </w:tc>
@@ -7509,106 +8465,8 @@
                 <w:sz w:val="20"/>
                 <w:szCs w:val="20"/>
               </w:rPr>
-              <w:t>%</w:t>
-            </w:r>
-          </w:p>
-        </w:tc>
-        <w:tc>
-          <w:tcPr>
-            <w:tcW w:w="5670" w:type="dxa"/>
-            <w:tcBorders>
-              <w:top w:val="single" w:sz="8" w:space="0" w:color="D9D9D9"/>
-              <w:left w:val="single" w:sz="8" w:space="0" w:color="D9D9D9"/>
-              <w:bottom w:val="single" w:sz="8" w:space="0" w:color="D9D9D9"/>
-              <w:right w:val="single" w:sz="8" w:space="0" w:color="D9D9D9"/>
-            </w:tcBorders>
-          </w:tcPr>
-          <w:p>
-            <w:pPr>
-              <w:pBdr>
-                <w:top w:val="nil"/>
-                <w:left w:val="nil"/>
-                <w:bottom w:val="nil"/>
-                <w:right w:val="nil"/>
-                <w:between w:val="nil"/>
-              </w:pBdr>
-              <w:rPr>
-                <w:rFonts w:ascii="Arial" w:eastAsia="Arial" w:hAnsi="Arial" w:cs="Arial"/>
-                <w:color w:val="000000" w:themeColor="text1"/>
-                <w:sz w:val="20"/>
-                <w:szCs w:val="20"/>
-              </w:rPr>
-            </w:pPr>
-          </w:p>
-        </w:tc>
-      </w:tr>
-      <w:tr>
-        <w:trPr>
-          <w:trHeight w:val="17"/>
-        </w:trPr>
-        <w:tc>
-          <w:tcPr>
-            <w:tcW w:w="6570" w:type="dxa"/>
-            <w:tcBorders>
-              <w:top w:val="single" w:sz="8" w:space="0" w:color="D9D9D9"/>
-              <w:left w:val="single" w:sz="8" w:space="0" w:color="D9D9D9"/>
-              <w:bottom w:val="single" w:sz="8" w:space="0" w:color="D9D9D9"/>
-              <w:right w:val="single" w:sz="8" w:space="0" w:color="D9D9D9"/>
-            </w:tcBorders>
-          </w:tcPr>
-          <w:p>
-            <w:pPr>
-              <w:pBdr>
-                <w:top w:val="nil"/>
-                <w:left w:val="nil"/>
-                <w:bottom w:val="nil"/>
-                <w:right w:val="nil"/>
-                <w:between w:val="nil"/>
-              </w:pBdr>
-              <w:rPr>
-                <w:rFonts w:ascii="Arial" w:eastAsia="Arial" w:hAnsi="Arial" w:cs="Arial"/>
-                <w:color w:val="000000" w:themeColor="text1"/>
-                <w:sz w:val="20"/>
-                <w:szCs w:val="20"/>
-              </w:rPr>
-            </w:pPr>
-            <w:r>
-              <w:rPr>
-                <w:rFonts w:ascii="Arial" w:eastAsia="Arial" w:hAnsi="Arial" w:cs="Arial"/>
-                <w:color w:val="000000" w:themeColor="text1"/>
-                <w:sz w:val="20"/>
-                <w:szCs w:val="20"/>
-              </w:rPr>
-              <w:t>Assignment Group 6</w:t>
-            </w:r>
-          </w:p>
-        </w:tc>
-        <w:tc>
-          <w:tcPr>
-            <w:tcW w:w="2970" w:type="dxa"/>
-            <w:tcBorders>
-              <w:top w:val="single" w:sz="8" w:space="0" w:color="D9D9D9"/>
-              <w:left w:val="single" w:sz="8" w:space="0" w:color="D9D9D9"/>
-              <w:bottom w:val="single" w:sz="8" w:space="0" w:color="D9D9D9"/>
-              <w:right w:val="single" w:sz="8" w:space="0" w:color="D9D9D9"/>
-            </w:tcBorders>
-          </w:tcPr>
-          <w:p>
-            <w:pPr>
-              <w:pBdr>
-                <w:top w:val="nil"/>
-                <w:left w:val="nil"/>
-                <w:bottom w:val="nil"/>
-                <w:right w:val="nil"/>
-                <w:between w:val="nil"/>
-              </w:pBdr>
-              <w:rPr>
-                <w:rFonts w:ascii="Arial" w:eastAsia="Arial" w:hAnsi="Arial" w:cs="Arial"/>
-                <w:color w:val="000000" w:themeColor="text1"/>
-                <w:sz w:val="20"/>
-                <w:szCs w:val="20"/>
-              </w:rPr>
-            </w:pPr>
+              <w:t>10</w:t>
+            </w:r>
             <w:r>
               <w:rPr>
                 <w:rFonts w:ascii="Arial" w:eastAsia="Arial" w:hAnsi="Arial" w:cs="Arial"/>
@@ -7730,7 +8588,7 @@
       <w:rPr>
         <w:noProof/>
       </w:rPr>
-      <w:t>4</w:t>
+      <w:t>7</w:t>
     </w:r>
     <w:r>
       <w:fldChar w:fldCharType="end"/>
@@ -9003,6 +9861,21 @@
 </file>
 
 <file path=customXml/item1.xml><?xml version="1.0" encoding="utf-8"?>
+<p:properties xmlns:p="http://schemas.microsoft.com/office/2006/metadata/properties" xmlns:xsi="http://www.w3.org/2001/XMLSchema-instance" xmlns:pc="http://schemas.microsoft.com/office/infopath/2007/PartnerControls">
+  <documentManagement/>
+</p:properties>
+</file>
+
+<file path=customXml/item2.xml><?xml version="1.0" encoding="utf-8"?>
+<?mso-contentType ?>
+<FormTemplates xmlns="http://schemas.microsoft.com/sharepoint/v3/contenttype/forms">
+  <Display>DocumentLibraryForm</Display>
+  <Edit>DocumentLibraryForm</Edit>
+  <New>DocumentLibraryForm</New>
+</FormTemplates>
+</file>
+
+<file path=customXml/item3.xml><?xml version="1.0" encoding="utf-8"?>
 <ct:contentTypeSchema xmlns:ct="http://schemas.microsoft.com/office/2006/metadata/contentType" xmlns:ma="http://schemas.microsoft.com/office/2006/metadata/properties/metaAttributes" ct:_="" ma:_="" ma:contentTypeName="Document" ma:contentTypeID="0x0101000D3EFE357999404EA8C5B1B83429B5D8" ma:contentTypeVersion="10" ma:contentTypeDescription="Create a new document." ma:contentTypeScope="" ma:versionID="d15e73687e3e5c52029d77e851de62fd">
   <xsd:schema xmlns:xsd="http://www.w3.org/2001/XMLSchema" xmlns:xs="http://www.w3.org/2001/XMLSchema" xmlns:p="http://schemas.microsoft.com/office/2006/metadata/properties" xmlns:ns2="7863af72-ffb0-450a-b2c6-a5c10336dc80" xmlns:ns3="30ae270d-2509-4c26-98ed-b34d6592f197" targetNamespace="http://schemas.microsoft.com/office/2006/metadata/properties" ma:root="true" ma:fieldsID="e1c0df224a300de7337abfef91a75c43" ns2:_="" ns3:_="">
     <xsd:import namespace="7863af72-ffb0-450a-b2c6-a5c10336dc80"/>
@@ -9205,22 +10078,24 @@
 </ct:contentTypeSchema>
 </file>
 
-<file path=customXml/item2.xml><?xml version="1.0" encoding="utf-8"?>
-<?mso-contentType ?>
-<FormTemplates xmlns="http://schemas.microsoft.com/sharepoint/v3/contenttype/forms">
-  <Display>DocumentLibraryForm</Display>
-  <Edit>DocumentLibraryForm</Edit>
-  <New>DocumentLibraryForm</New>
-</FormTemplates>
+<file path=customXml/itemProps1.xml><?xml version="1.0" encoding="utf-8"?>
+<ds:datastoreItem xmlns:ds="http://schemas.openxmlformats.org/officeDocument/2006/customXml" ds:itemID="{E7DFAFEB-F94D-4D74-9B55-653D330CCE08}">
+  <ds:schemaRefs>
+    <ds:schemaRef ds:uri="http://schemas.microsoft.com/office/2006/metadata/properties"/>
+    <ds:schemaRef ds:uri="http://schemas.microsoft.com/office/infopath/2007/PartnerControls"/>
+  </ds:schemaRefs>
+</ds:datastoreItem>
 </file>
 
-<file path=customXml/item3.xml><?xml version="1.0" encoding="utf-8"?>
-<p:properties xmlns:p="http://schemas.microsoft.com/office/2006/metadata/properties" xmlns:xsi="http://www.w3.org/2001/XMLSchema-instance" xmlns:pc="http://schemas.microsoft.com/office/infopath/2007/PartnerControls">
-  <documentManagement/>
-</p:properties>
+<file path=customXml/itemProps2.xml><?xml version="1.0" encoding="utf-8"?>
+<ds:datastoreItem xmlns:ds="http://schemas.openxmlformats.org/officeDocument/2006/customXml" ds:itemID="{D3FDE3A9-5FDA-4F11-B41C-2915573080C4}">
+  <ds:schemaRefs>
+    <ds:schemaRef ds:uri="http://schemas.microsoft.com/sharepoint/v3/contenttype/forms"/>
+  </ds:schemaRefs>
+</ds:datastoreItem>
 </file>
 
-<file path=customXml/itemProps1.xml><?xml version="1.0" encoding="utf-8"?>
+<file path=customXml/itemProps3.xml><?xml version="1.0" encoding="utf-8"?>
 <ds:datastoreItem xmlns:ds="http://schemas.openxmlformats.org/officeDocument/2006/customXml" ds:itemID="{60974252-3AEF-46AC-83EC-23C73F727409}">
   <ds:schemaRefs>
     <ds:schemaRef ds:uri="http://schemas.microsoft.com/office/2006/metadata/contentType"/>
@@ -9237,21 +10112,4 @@
     <ds:schemaRef ds:uri="http://schemas.microsoft.com/internal/obd"/>
   </ds:schemaRefs>
 </ds:datastoreItem>
-</file>
-
-<file path=customXml/itemProps2.xml><?xml version="1.0" encoding="utf-8"?>
-<ds:datastoreItem xmlns:ds="http://schemas.openxmlformats.org/officeDocument/2006/customXml" ds:itemID="{D3FDE3A9-5FDA-4F11-B41C-2915573080C4}">
-  <ds:schemaRefs>
-    <ds:schemaRef ds:uri="http://schemas.microsoft.com/sharepoint/v3/contenttype/forms"/>
-  </ds:schemaRefs>
-</ds:datastoreItem>
-</file>
-
-<file path=customXml/itemProps3.xml><?xml version="1.0" encoding="utf-8"?>
-<ds:datastoreItem xmlns:ds="http://schemas.openxmlformats.org/officeDocument/2006/customXml" ds:itemID="{E7DFAFEB-F94D-4D74-9B55-653D330CCE08}">
-  <ds:schemaRefs>
-    <ds:schemaRef ds:uri="http://schemas.microsoft.com/office/2006/metadata/properties"/>
-    <ds:schemaRef ds:uri="http://schemas.microsoft.com/office/infopath/2007/PartnerControls"/>
-  </ds:schemaRefs>
-</ds:datastoreItem>
 </file>
</xml_diff>

<commit_message>
Update C4G Course Design Outline.docx
</commit_message>
<xml_diff>
--- a/C4G Course Design Outline.docx
+++ b/C4G Course Design Outline.docx
@@ -6788,46 +6788,8 @@
                 <w:b/>
               </w:rPr>
             </w:pPr>
-            <w:r>
-              <w:rPr>
-                <w:rFonts w:ascii="Arial" w:hAnsi="Arial" w:cs="Arial"/>
-                <w:b/>
-              </w:rPr>
-              <w:t>Required Readings:</w:t>
-            </w:r>
-          </w:p>
-          <w:p>
-            <w:pPr>
-              <w:spacing w:after="0" w:line="240" w:lineRule="auto"/>
-              <w:rPr>
-                <w:rFonts w:ascii="Arial" w:hAnsi="Arial" w:cs="Arial"/>
-              </w:rPr>
-            </w:pPr>
-          </w:p>
-          <w:p>
-            <w:pPr>
-              <w:spacing w:after="0" w:line="240" w:lineRule="auto"/>
-              <w:rPr>
-                <w:rFonts w:ascii="Arial" w:hAnsi="Arial" w:cs="Arial"/>
-                <w:b/>
-              </w:rPr>
-            </w:pPr>
-            <w:r>
-              <w:rPr>
-                <w:rFonts w:ascii="Arial" w:hAnsi="Arial" w:cs="Arial"/>
-                <w:b/>
-              </w:rPr>
-              <w:t>Optional Suggested Readings:</w:t>
-            </w:r>
-          </w:p>
-          <w:p>
-            <w:pPr>
-              <w:spacing w:after="0" w:line="240" w:lineRule="auto"/>
-              <w:rPr>
-                <w:rFonts w:ascii="Arial" w:hAnsi="Arial" w:cs="Arial"/>
-                <w:b/>
-              </w:rPr>
-            </w:pPr>
+            <w:bookmarkStart w:id="4" w:name="_GoBack"/>
+            <w:bookmarkEnd w:id="4"/>
           </w:p>
           <w:p>
             <w:pPr>
@@ -6877,8 +6839,8 @@
                 <w:highlight w:val="white"/>
               </w:rPr>
             </w:pPr>
-            <w:bookmarkStart w:id="4" w:name="_7qhbelced32z" w:colFirst="0" w:colLast="0"/>
-            <w:bookmarkEnd w:id="4"/>
+            <w:bookmarkStart w:id="5" w:name="_7qhbelced32z" w:colFirst="0" w:colLast="0"/>
+            <w:bookmarkEnd w:id="5"/>
             <w:r>
               <w:rPr>
                 <w:rFonts w:ascii="Arial" w:eastAsia="Arial" w:hAnsi="Arial" w:cs="Arial"/>
@@ -7835,53 +7797,53 @@
                 <w:sz w:val="20"/>
                 <w:szCs w:val="20"/>
               </w:rPr>
+              <w:t xml:space="preserve">Team </w:t>
+            </w:r>
+            <w:proofErr w:type="spellStart"/>
+            <w:r>
+              <w:rPr>
+                <w:rFonts w:ascii="Arial" w:eastAsia="Arial" w:hAnsi="Arial" w:cs="Arial"/>
+                <w:color w:val="000000" w:themeColor="text1"/>
+                <w:sz w:val="20"/>
+                <w:szCs w:val="20"/>
+              </w:rPr>
+              <w:t>goals+</w:t>
+            </w:r>
+            <w:r>
+              <w:rPr>
+                <w:rFonts w:ascii="Arial" w:eastAsia="Arial" w:hAnsi="Arial" w:cs="Arial"/>
+                <w:color w:val="000000" w:themeColor="text1"/>
+                <w:sz w:val="20"/>
+                <w:szCs w:val="20"/>
+              </w:rPr>
+              <w:t>deliverables</w:t>
+            </w:r>
+            <w:proofErr w:type="spellEnd"/>
+          </w:p>
+          <w:p>
+            <w:pPr>
+              <w:pBdr>
+                <w:top w:val="nil"/>
+                <w:left w:val="nil"/>
+                <w:bottom w:val="nil"/>
+                <w:right w:val="nil"/>
+                <w:between w:val="nil"/>
+              </w:pBdr>
+              <w:rPr>
+                <w:rFonts w:ascii="Arial" w:eastAsia="Arial" w:hAnsi="Arial" w:cs="Arial"/>
+                <w:color w:val="000000" w:themeColor="text1"/>
+                <w:sz w:val="20"/>
+                <w:szCs w:val="20"/>
+              </w:rPr>
+            </w:pPr>
+            <w:r>
+              <w:rPr>
+                <w:rFonts w:ascii="Arial" w:eastAsia="Arial" w:hAnsi="Arial" w:cs="Arial"/>
+                <w:color w:val="000000" w:themeColor="text1"/>
+                <w:sz w:val="20"/>
+                <w:szCs w:val="20"/>
+              </w:rPr>
               <w:lastRenderedPageBreak/>
-              <w:t xml:space="preserve">Team </w:t>
-            </w:r>
-            <w:proofErr w:type="spellStart"/>
-            <w:r>
-              <w:rPr>
-                <w:rFonts w:ascii="Arial" w:eastAsia="Arial" w:hAnsi="Arial" w:cs="Arial"/>
-                <w:color w:val="000000" w:themeColor="text1"/>
-                <w:sz w:val="20"/>
-                <w:szCs w:val="20"/>
-              </w:rPr>
-              <w:t>goals+</w:t>
-            </w:r>
-            <w:r>
-              <w:rPr>
-                <w:rFonts w:ascii="Arial" w:eastAsia="Arial" w:hAnsi="Arial" w:cs="Arial"/>
-                <w:color w:val="000000" w:themeColor="text1"/>
-                <w:sz w:val="20"/>
-                <w:szCs w:val="20"/>
-              </w:rPr>
-              <w:t>deliverables</w:t>
-            </w:r>
-            <w:proofErr w:type="spellEnd"/>
-          </w:p>
-          <w:p>
-            <w:pPr>
-              <w:pBdr>
-                <w:top w:val="nil"/>
-                <w:left w:val="nil"/>
-                <w:bottom w:val="nil"/>
-                <w:right w:val="nil"/>
-                <w:between w:val="nil"/>
-              </w:pBdr>
-              <w:rPr>
-                <w:rFonts w:ascii="Arial" w:eastAsia="Arial" w:hAnsi="Arial" w:cs="Arial"/>
-                <w:color w:val="000000" w:themeColor="text1"/>
-                <w:sz w:val="20"/>
-                <w:szCs w:val="20"/>
-              </w:rPr>
-            </w:pPr>
-            <w:r>
-              <w:rPr>
-                <w:rFonts w:ascii="Arial" w:eastAsia="Arial" w:hAnsi="Arial" w:cs="Arial"/>
-                <w:color w:val="000000" w:themeColor="text1"/>
-                <w:sz w:val="20"/>
-                <w:szCs w:val="20"/>
-              </w:rPr>
               <w:t>Present to TA</w:t>
             </w:r>
           </w:p>
@@ -8087,8 +8049,6 @@
               <w:lastRenderedPageBreak/>
               <w:t>70</w:t>
             </w:r>
-            <w:bookmarkStart w:id="5" w:name="_GoBack"/>
-            <w:bookmarkEnd w:id="5"/>
             <w:r>
               <w:rPr>
                 <w:rFonts w:ascii="Arial" w:eastAsia="Arial" w:hAnsi="Arial" w:cs="Arial"/>
@@ -8174,33 +8134,33 @@
                 <w:sz w:val="20"/>
                 <w:szCs w:val="20"/>
               </w:rPr>
+              <w:t>5%</w:t>
+            </w:r>
+          </w:p>
+          <w:p>
+            <w:pPr>
+              <w:pBdr>
+                <w:top w:val="nil"/>
+                <w:left w:val="nil"/>
+                <w:bottom w:val="nil"/>
+                <w:right w:val="nil"/>
+                <w:between w:val="nil"/>
+              </w:pBdr>
+              <w:rPr>
+                <w:rFonts w:ascii="Arial" w:eastAsia="Arial" w:hAnsi="Arial" w:cs="Arial"/>
+                <w:color w:val="000000" w:themeColor="text1"/>
+                <w:sz w:val="20"/>
+                <w:szCs w:val="20"/>
+              </w:rPr>
+            </w:pPr>
+            <w:r>
+              <w:rPr>
+                <w:rFonts w:ascii="Arial" w:eastAsia="Arial" w:hAnsi="Arial" w:cs="Arial"/>
+                <w:color w:val="000000" w:themeColor="text1"/>
+                <w:sz w:val="20"/>
+                <w:szCs w:val="20"/>
+              </w:rPr>
               <w:lastRenderedPageBreak/>
-              <w:t>5%</w:t>
-            </w:r>
-          </w:p>
-          <w:p>
-            <w:pPr>
-              <w:pBdr>
-                <w:top w:val="nil"/>
-                <w:left w:val="nil"/>
-                <w:bottom w:val="nil"/>
-                <w:right w:val="nil"/>
-                <w:between w:val="nil"/>
-              </w:pBdr>
-              <w:rPr>
-                <w:rFonts w:ascii="Arial" w:eastAsia="Arial" w:hAnsi="Arial" w:cs="Arial"/>
-                <w:color w:val="000000" w:themeColor="text1"/>
-                <w:sz w:val="20"/>
-                <w:szCs w:val="20"/>
-              </w:rPr>
-            </w:pPr>
-            <w:r>
-              <w:rPr>
-                <w:rFonts w:ascii="Arial" w:eastAsia="Arial" w:hAnsi="Arial" w:cs="Arial"/>
-                <w:color w:val="000000" w:themeColor="text1"/>
-                <w:sz w:val="20"/>
-                <w:szCs w:val="20"/>
-              </w:rPr>
               <w:t>5%</w:t>
             </w:r>
           </w:p>
@@ -9861,21 +9821,6 @@
 </file>
 
 <file path=customXml/item1.xml><?xml version="1.0" encoding="utf-8"?>
-<p:properties xmlns:p="http://schemas.microsoft.com/office/2006/metadata/properties" xmlns:xsi="http://www.w3.org/2001/XMLSchema-instance" xmlns:pc="http://schemas.microsoft.com/office/infopath/2007/PartnerControls">
-  <documentManagement/>
-</p:properties>
-</file>
-
-<file path=customXml/item2.xml><?xml version="1.0" encoding="utf-8"?>
-<?mso-contentType ?>
-<FormTemplates xmlns="http://schemas.microsoft.com/sharepoint/v3/contenttype/forms">
-  <Display>DocumentLibraryForm</Display>
-  <Edit>DocumentLibraryForm</Edit>
-  <New>DocumentLibraryForm</New>
-</FormTemplates>
-</file>
-
-<file path=customXml/item3.xml><?xml version="1.0" encoding="utf-8"?>
 <ct:contentTypeSchema xmlns:ct="http://schemas.microsoft.com/office/2006/metadata/contentType" xmlns:ma="http://schemas.microsoft.com/office/2006/metadata/properties/metaAttributes" ct:_="" ma:_="" ma:contentTypeName="Document" ma:contentTypeID="0x0101000D3EFE357999404EA8C5B1B83429B5D8" ma:contentTypeVersion="10" ma:contentTypeDescription="Create a new document." ma:contentTypeScope="" ma:versionID="d15e73687e3e5c52029d77e851de62fd">
   <xsd:schema xmlns:xsd="http://www.w3.org/2001/XMLSchema" xmlns:xs="http://www.w3.org/2001/XMLSchema" xmlns:p="http://schemas.microsoft.com/office/2006/metadata/properties" xmlns:ns2="7863af72-ffb0-450a-b2c6-a5c10336dc80" xmlns:ns3="30ae270d-2509-4c26-98ed-b34d6592f197" targetNamespace="http://schemas.microsoft.com/office/2006/metadata/properties" ma:root="true" ma:fieldsID="e1c0df224a300de7337abfef91a75c43" ns2:_="" ns3:_="">
     <xsd:import namespace="7863af72-ffb0-450a-b2c6-a5c10336dc80"/>
@@ -10078,24 +10023,22 @@
 </ct:contentTypeSchema>
 </file>
 
-<file path=customXml/itemProps1.xml><?xml version="1.0" encoding="utf-8"?>
-<ds:datastoreItem xmlns:ds="http://schemas.openxmlformats.org/officeDocument/2006/customXml" ds:itemID="{E7DFAFEB-F94D-4D74-9B55-653D330CCE08}">
-  <ds:schemaRefs>
-    <ds:schemaRef ds:uri="http://schemas.microsoft.com/office/2006/metadata/properties"/>
-    <ds:schemaRef ds:uri="http://schemas.microsoft.com/office/infopath/2007/PartnerControls"/>
-  </ds:schemaRefs>
-</ds:datastoreItem>
+<file path=customXml/item2.xml><?xml version="1.0" encoding="utf-8"?>
+<?mso-contentType ?>
+<FormTemplates xmlns="http://schemas.microsoft.com/sharepoint/v3/contenttype/forms">
+  <Display>DocumentLibraryForm</Display>
+  <Edit>DocumentLibraryForm</Edit>
+  <New>DocumentLibraryForm</New>
+</FormTemplates>
 </file>
 
-<file path=customXml/itemProps2.xml><?xml version="1.0" encoding="utf-8"?>
-<ds:datastoreItem xmlns:ds="http://schemas.openxmlformats.org/officeDocument/2006/customXml" ds:itemID="{D3FDE3A9-5FDA-4F11-B41C-2915573080C4}">
-  <ds:schemaRefs>
-    <ds:schemaRef ds:uri="http://schemas.microsoft.com/sharepoint/v3/contenttype/forms"/>
-  </ds:schemaRefs>
-</ds:datastoreItem>
+<file path=customXml/item3.xml><?xml version="1.0" encoding="utf-8"?>
+<p:properties xmlns:p="http://schemas.microsoft.com/office/2006/metadata/properties" xmlns:xsi="http://www.w3.org/2001/XMLSchema-instance" xmlns:pc="http://schemas.microsoft.com/office/infopath/2007/PartnerControls">
+  <documentManagement/>
+</p:properties>
 </file>
 
-<file path=customXml/itemProps3.xml><?xml version="1.0" encoding="utf-8"?>
+<file path=customXml/itemProps1.xml><?xml version="1.0" encoding="utf-8"?>
 <ds:datastoreItem xmlns:ds="http://schemas.openxmlformats.org/officeDocument/2006/customXml" ds:itemID="{60974252-3AEF-46AC-83EC-23C73F727409}">
   <ds:schemaRefs>
     <ds:schemaRef ds:uri="http://schemas.microsoft.com/office/2006/metadata/contentType"/>
@@ -10112,4 +10055,21 @@
     <ds:schemaRef ds:uri="http://schemas.microsoft.com/internal/obd"/>
   </ds:schemaRefs>
 </ds:datastoreItem>
+</file>
+
+<file path=customXml/itemProps2.xml><?xml version="1.0" encoding="utf-8"?>
+<ds:datastoreItem xmlns:ds="http://schemas.openxmlformats.org/officeDocument/2006/customXml" ds:itemID="{D3FDE3A9-5FDA-4F11-B41C-2915573080C4}">
+  <ds:schemaRefs>
+    <ds:schemaRef ds:uri="http://schemas.microsoft.com/sharepoint/v3/contenttype/forms"/>
+  </ds:schemaRefs>
+</ds:datastoreItem>
+</file>
+
+<file path=customXml/itemProps3.xml><?xml version="1.0" encoding="utf-8"?>
+<ds:datastoreItem xmlns:ds="http://schemas.openxmlformats.org/officeDocument/2006/customXml" ds:itemID="{E7DFAFEB-F94D-4D74-9B55-653D330CCE08}">
+  <ds:schemaRefs>
+    <ds:schemaRef ds:uri="http://schemas.microsoft.com/office/2006/metadata/properties"/>
+    <ds:schemaRef ds:uri="http://schemas.microsoft.com/office/infopath/2007/PartnerControls"/>
+  </ds:schemaRefs>
+</ds:datastoreItem>
 </file>
</xml_diff>

<commit_message>
updated schedule with papers to read
</commit_message>
<xml_diff>
--- a/C4G Course Design Outline.docx
+++ b/C4G Course Design Outline.docx
@@ -2832,38 +2832,6 @@
               <w:spacing w:after="0" w:line="240" w:lineRule="auto"/>
               <w:rPr>
                 <w:rFonts w:ascii="Arial" w:hAnsi="Arial" w:cs="Arial"/>
-              </w:rPr>
-            </w:pPr>
-          </w:p>
-          <w:p>
-            <w:pPr>
-              <w:spacing w:after="0" w:line="240" w:lineRule="auto"/>
-              <w:rPr>
-                <w:rFonts w:ascii="Arial" w:hAnsi="Arial" w:cs="Arial"/>
-                <w:b/>
-              </w:rPr>
-            </w:pPr>
-            <w:r>
-              <w:rPr>
-                <w:rFonts w:ascii="Arial" w:hAnsi="Arial" w:cs="Arial"/>
-                <w:b/>
-              </w:rPr>
-              <w:t>Optional Suggested Readings:</w:t>
-            </w:r>
-          </w:p>
-          <w:p>
-            <w:pPr>
-              <w:spacing w:after="0" w:line="240" w:lineRule="auto"/>
-              <w:rPr>
-                <w:rFonts w:ascii="Arial" w:hAnsi="Arial" w:cs="Arial"/>
-              </w:rPr>
-            </w:pPr>
-          </w:p>
-          <w:p>
-            <w:pPr>
-              <w:spacing w:after="0" w:line="240" w:lineRule="auto"/>
-              <w:rPr>
-                <w:rFonts w:ascii="Arial" w:hAnsi="Arial" w:cs="Arial"/>
                 <w:b/>
               </w:rPr>
             </w:pPr>
@@ -2895,12 +2863,46 @@
             <w:pPr>
               <w:spacing w:after="0" w:line="240" w:lineRule="auto"/>
               <w:rPr>
-                <w:rFonts w:ascii="Arial" w:eastAsia="Arial" w:hAnsi="Arial" w:cs="Arial"/>
-                <w:b/>
-                <w:sz w:val="20"/>
-                <w:szCs w:val="20"/>
-              </w:rPr>
-            </w:pPr>
+                <w:rFonts w:ascii="Arial" w:hAnsi="Arial" w:cs="Arial"/>
+              </w:rPr>
+            </w:pPr>
+          </w:p>
+          <w:p>
+            <w:pPr>
+              <w:spacing w:after="0" w:line="240" w:lineRule="auto"/>
+              <w:rPr>
+                <w:rFonts w:ascii="Arial" w:hAnsi="Arial" w:cs="Arial"/>
+                <w:b/>
+              </w:rPr>
+            </w:pPr>
+            <w:r>
+              <w:rPr>
+                <w:rFonts w:ascii="Arial" w:hAnsi="Arial" w:cs="Arial"/>
+                <w:b/>
+              </w:rPr>
+              <w:t>Optional Suggested Readings:</w:t>
+            </w:r>
+          </w:p>
+          <w:p>
+            <w:pPr>
+              <w:spacing w:after="0" w:line="240" w:lineRule="auto"/>
+              <w:rPr>
+                <w:rFonts w:ascii="Arial" w:hAnsi="Arial" w:cs="Arial"/>
+              </w:rPr>
+            </w:pPr>
+          </w:p>
+          <w:p>
+            <w:pPr>
+              <w:spacing w:after="0" w:line="240" w:lineRule="auto"/>
+              <w:rPr>
+                <w:rFonts w:ascii="Arial" w:eastAsia="Arial" w:hAnsi="Arial" w:cs="Arial"/>
+                <w:b/>
+                <w:sz w:val="20"/>
+                <w:szCs w:val="20"/>
+              </w:rPr>
+            </w:pPr>
+            <w:bookmarkStart w:id="0" w:name="_GoBack"/>
+            <w:bookmarkEnd w:id="0"/>
           </w:p>
           <w:p>
             <w:pPr>
@@ -2966,16 +2968,7 @@
                 <w:sz w:val="20"/>
                 <w:szCs w:val="20"/>
               </w:rPr>
-              <w:t>Heather Alexander/</w:t>
-            </w:r>
-            <w:r>
-              <w:rPr>
-                <w:rFonts w:ascii="Arial" w:eastAsia="Arial" w:hAnsi="Arial" w:cs="Arial"/>
-                <w:b/>
-                <w:sz w:val="20"/>
-                <w:szCs w:val="20"/>
-              </w:rPr>
-              <w:t>Cathy Rice</w:t>
+              <w:t>Heather Alexander</w:t>
             </w:r>
           </w:p>
         </w:tc>
@@ -3258,11 +3251,25 @@
           </w:p>
           <w:p>
             <w:pPr>
-              <w:spacing w:after="0" w:line="240" w:lineRule="auto"/>
-              <w:rPr>
-                <w:rFonts w:ascii="Arial" w:hAnsi="Arial" w:cs="Arial"/>
-              </w:rPr>
-            </w:pPr>
+              <w:rPr>
+                <w:rFonts w:ascii="Arial" w:hAnsi="Arial"/>
+              </w:rPr>
+            </w:pPr>
+            <w:hyperlink r:id="rId15">
+              <w:r>
+                <w:rPr>
+                  <w:rStyle w:val="Hyperlink"/>
+                  <w:rFonts w:ascii="Arial" w:hAnsi="Arial"/>
+                </w:rPr>
+                <w:t>Information Systems and Developing Countries: Failure, Success and Local Improvisations</w:t>
+              </w:r>
+            </w:hyperlink>
+            <w:r>
+              <w:rPr>
+                <w:rFonts w:ascii="Arial" w:hAnsi="Arial"/>
+              </w:rPr>
+              <w:t xml:space="preserve"> </w:t>
+            </w:r>
           </w:p>
           <w:p>
             <w:pPr>
@@ -3299,6 +3306,7 @@
               <w:rPr>
                 <w:rFonts w:ascii="Arial" w:hAnsi="Arial" w:cs="Arial"/>
               </w:rPr>
+              <w:lastRenderedPageBreak/>
               <w:t>Guest segment:</w:t>
             </w:r>
           </w:p>
@@ -3403,6 +3411,7 @@
                 <w:szCs w:val="21"/>
                 <w:highlight w:val="white"/>
               </w:rPr>
+              <w:lastRenderedPageBreak/>
               <w:t xml:space="preserve">Knowledge Check </w:t>
             </w:r>
           </w:p>
@@ -3626,7 +3635,7 @@
                 <w:rFonts w:ascii="Arial" w:hAnsi="Arial" w:cs="Arial"/>
               </w:rPr>
             </w:pPr>
-            <w:hyperlink r:id="rId15" w:history="1">
+            <w:hyperlink r:id="rId16" w:history="1">
               <w:r>
                 <w:rPr>
                   <w:rStyle w:val="Hyperlink"/>
@@ -3985,7 +3994,7 @@
                 <w:rFonts w:ascii="Arial" w:hAnsi="Arial" w:cs="Arial"/>
               </w:rPr>
             </w:pPr>
-            <w:hyperlink r:id="rId16" w:history="1">
+            <w:hyperlink r:id="rId17" w:history="1">
               <w:r>
                 <w:rPr>
                   <w:rStyle w:val="Hyperlink"/>
@@ -4436,6 +4445,25 @@
           </w:p>
           <w:p>
             <w:pPr>
+              <w:widowControl w:val="0"/>
+              <w:suppressAutoHyphens/>
+              <w:spacing w:after="0" w:line="240" w:lineRule="auto"/>
+              <w:rPr>
+                <w:rFonts w:ascii="Arial" w:hAnsi="Arial"/>
+              </w:rPr>
+            </w:pPr>
+            <w:hyperlink r:id="rId18">
+              <w:r>
+                <w:rPr>
+                  <w:rStyle w:val="Hyperlink"/>
+                  <w:rFonts w:ascii="Arial" w:hAnsi="Arial"/>
+                </w:rPr>
+                <w:t>ICT4D 2.0: The Next Phase of Applying ICT for International Development</w:t>
+              </w:r>
+            </w:hyperlink>
+          </w:p>
+          <w:p>
+            <w:pPr>
               <w:spacing w:after="0" w:line="240" w:lineRule="auto"/>
               <w:rPr>
                 <w:rFonts w:ascii="Arial" w:hAnsi="Arial" w:cs="Arial"/>
@@ -4652,6 +4680,7 @@
               <w:rPr>
                 <w:rFonts w:ascii="Arial" w:hAnsi="Arial" w:cs="Arial"/>
               </w:rPr>
+              <w:lastRenderedPageBreak/>
               <w:t>Sustainable Interfaces</w:t>
             </w:r>
           </w:p>
@@ -4717,6 +4746,7 @@
                 <w:rFonts w:ascii="Arial" w:hAnsi="Arial" w:cs="Arial"/>
                 <w:b/>
               </w:rPr>
+              <w:lastRenderedPageBreak/>
               <w:t>Required Readings:</w:t>
             </w:r>
           </w:p>
@@ -4727,7 +4757,7 @@
                 <w:rFonts w:ascii="Arial" w:hAnsi="Arial" w:cs="Arial"/>
               </w:rPr>
             </w:pPr>
-            <w:hyperlink r:id="rId17" w:history="1">
+            <w:hyperlink r:id="rId19" w:history="1">
               <w:r>
                 <w:rPr>
                   <w:rStyle w:val="Hyperlink"/>
@@ -4827,8 +4857,8 @@
                 <w:highlight w:val="white"/>
               </w:rPr>
             </w:pPr>
-            <w:bookmarkStart w:id="0" w:name="_t19a8bcn96o" w:colFirst="0" w:colLast="0"/>
-            <w:bookmarkEnd w:id="0"/>
+            <w:bookmarkStart w:id="1" w:name="_t19a8bcn96o" w:colFirst="0" w:colLast="0"/>
+            <w:bookmarkEnd w:id="1"/>
             <w:r>
               <w:rPr>
                 <w:rFonts w:ascii="Arial" w:eastAsia="Arial" w:hAnsi="Arial" w:cs="Arial"/>
@@ -4838,6 +4868,7 @@
                 <w:szCs w:val="21"/>
                 <w:highlight w:val="white"/>
               </w:rPr>
+              <w:lastRenderedPageBreak/>
               <w:t>Knowledge Check</w:t>
             </w:r>
           </w:p>
@@ -4889,6 +4920,7 @@
                 <w:szCs w:val="21"/>
                 <w:highlight w:val="white"/>
               </w:rPr>
+              <w:lastRenderedPageBreak/>
               <w:t>Midterm Paper due</w:t>
             </w:r>
             <w:r>
@@ -4956,6 +4988,7 @@
                 <w:rFonts w:ascii="Arial" w:hAnsi="Arial" w:cs="Arial"/>
                 <w:b/>
               </w:rPr>
+              <w:lastRenderedPageBreak/>
               <w:t xml:space="preserve">Lesson 9: </w:t>
             </w:r>
           </w:p>
@@ -5026,7 +5059,6 @@
               <w:rPr>
                 <w:rFonts w:ascii="Arial" w:hAnsi="Arial" w:cs="Arial"/>
               </w:rPr>
-              <w:lastRenderedPageBreak/>
               <w:t>Social inequity</w:t>
             </w:r>
           </w:p>
@@ -5062,7 +5094,6 @@
                 <w:rFonts w:ascii="Arial" w:hAnsi="Arial" w:cs="Arial"/>
                 <w:b/>
               </w:rPr>
-              <w:lastRenderedPageBreak/>
               <w:t>Required Readings:</w:t>
             </w:r>
           </w:p>
@@ -5087,7 +5118,6 @@
                 <w:rFonts w:ascii="Arial" w:hAnsi="Arial" w:cs="Arial"/>
                 <w:b/>
               </w:rPr>
-              <w:lastRenderedPageBreak/>
               <w:t>Optional Suggested Readings:</w:t>
             </w:r>
           </w:p>
@@ -5158,7 +5188,6 @@
                 <w:szCs w:val="21"/>
                 <w:highlight w:val="white"/>
               </w:rPr>
-              <w:lastRenderedPageBreak/>
               <w:t xml:space="preserve">Knowledge Check </w:t>
             </w:r>
           </w:p>
@@ -5203,7 +5232,6 @@
                 <w:rFonts w:ascii="Arial" w:hAnsi="Arial" w:cs="Arial"/>
                 <w:b/>
               </w:rPr>
-              <w:lastRenderedPageBreak/>
               <w:t xml:space="preserve">Lesson 10: </w:t>
             </w:r>
           </w:p>
@@ -5763,8 +5791,8 @@
                 <w:highlight w:val="white"/>
               </w:rPr>
             </w:pPr>
-            <w:bookmarkStart w:id="1" w:name="_4n695mq2vu9h" w:colFirst="0" w:colLast="0"/>
-            <w:bookmarkEnd w:id="1"/>
+            <w:bookmarkStart w:id="2" w:name="_4n695mq2vu9h" w:colFirst="0" w:colLast="0"/>
+            <w:bookmarkEnd w:id="2"/>
             <w:r>
               <w:rPr>
                 <w:rFonts w:ascii="Arial" w:eastAsia="Arial" w:hAnsi="Arial" w:cs="Arial"/>
@@ -5936,7 +5964,7 @@
                 <w:rFonts w:ascii="Arial" w:hAnsi="Arial" w:cs="Arial"/>
               </w:rPr>
             </w:pPr>
-            <w:hyperlink r:id="rId18" w:history="1">
+            <w:hyperlink r:id="rId20" w:history="1">
               <w:r>
                 <w:rPr>
                   <w:rStyle w:val="Hyperlink"/>
@@ -5983,8 +6011,6 @@
                 <w:szCs w:val="20"/>
               </w:rPr>
             </w:pPr>
-            <w:bookmarkStart w:id="2" w:name="_GoBack"/>
-            <w:bookmarkEnd w:id="2"/>
           </w:p>
         </w:tc>
         <w:tc>
@@ -6407,6 +6433,7 @@
                 <w:rFonts w:ascii="Arial" w:hAnsi="Arial" w:cs="Arial"/>
                 <w:b/>
               </w:rPr>
+              <w:lastRenderedPageBreak/>
               <w:t xml:space="preserve">Lesson 14: </w:t>
             </w:r>
           </w:p>
@@ -6479,7 +6506,6 @@
               <w:rPr>
                 <w:rFonts w:ascii="Arial" w:hAnsi="Arial" w:cs="Arial"/>
               </w:rPr>
-              <w:lastRenderedPageBreak/>
               <w:t xml:space="preserve">Project demos and </w:t>
             </w:r>
             <w:r>
@@ -6537,7 +6563,6 @@
                 <w:rFonts w:ascii="Arial" w:hAnsi="Arial" w:cs="Arial"/>
                 <w:b/>
               </w:rPr>
-              <w:lastRenderedPageBreak/>
               <w:t>Required Readings:</w:t>
             </w:r>
           </w:p>
@@ -6562,7 +6587,6 @@
                 <w:rFonts w:ascii="Arial" w:hAnsi="Arial" w:cs="Arial"/>
                 <w:b/>
               </w:rPr>
-              <w:lastRenderedPageBreak/>
               <w:t>Optional Suggested Readings:</w:t>
             </w:r>
           </w:p>
@@ -6627,7 +6651,6 @@
                 <w:szCs w:val="21"/>
                 <w:highlight w:val="white"/>
               </w:rPr>
-              <w:lastRenderedPageBreak/>
               <w:t xml:space="preserve">Knowledge Check </w:t>
             </w:r>
           </w:p>
@@ -6679,7 +6702,6 @@
                 <w:szCs w:val="21"/>
                 <w:highlight w:val="white"/>
               </w:rPr>
-              <w:lastRenderedPageBreak/>
               <w:t>Project due: Field evaluation</w:t>
             </w:r>
           </w:p>
@@ -6727,7 +6749,6 @@
                 <w:rFonts w:ascii="Arial" w:hAnsi="Arial" w:cs="Arial"/>
                 <w:b/>
               </w:rPr>
-              <w:lastRenderedPageBreak/>
               <w:t xml:space="preserve">Lesson 15: </w:t>
             </w:r>
           </w:p>
@@ -7705,6 +7726,7 @@
                 <w:sz w:val="20"/>
                 <w:szCs w:val="20"/>
               </w:rPr>
+              <w:lastRenderedPageBreak/>
               <w:t xml:space="preserve">Project </w:t>
             </w:r>
           </w:p>
@@ -7829,7 +7851,6 @@
                 <w:sz w:val="20"/>
                 <w:szCs w:val="20"/>
               </w:rPr>
-              <w:lastRenderedPageBreak/>
               <w:t>Present to TA</w:t>
             </w:r>
           </w:p>
@@ -8032,7 +8053,6 @@
                 <w:sz w:val="20"/>
                 <w:szCs w:val="20"/>
               </w:rPr>
-              <w:lastRenderedPageBreak/>
               <w:t>70</w:t>
             </w:r>
             <w:r>
@@ -8146,7 +8166,6 @@
                 <w:sz w:val="20"/>
                 <w:szCs w:val="20"/>
               </w:rPr>
-              <w:lastRenderedPageBreak/>
               <w:t>5%</w:t>
             </w:r>
           </w:p>
@@ -8373,7 +8392,6 @@
                 <w:sz w:val="20"/>
                 <w:szCs w:val="20"/>
               </w:rPr>
-              <w:lastRenderedPageBreak/>
               <w:t>Peer project evaluations</w:t>
             </w:r>
           </w:p>
@@ -8470,8 +8488,8 @@
       </w:pPr>
     </w:p>
     <w:sectPr>
-      <w:footerReference w:type="default" r:id="rId19"/>
-      <w:headerReference w:type="first" r:id="rId20"/>
+      <w:footerReference w:type="default" r:id="rId21"/>
+      <w:headerReference w:type="first" r:id="rId22"/>
       <w:pgSz w:w="15840" w:h="12240"/>
       <w:pgMar w:top="720" w:right="720" w:bottom="720" w:left="720" w:header="0" w:footer="720" w:gutter="0"/>
       <w:pgNumType w:start="1"/>
@@ -8534,7 +8552,7 @@
       <w:rPr>
         <w:noProof/>
       </w:rPr>
-      <w:t>5</w:t>
+      <w:t>7</w:t>
     </w:r>
     <w:r>
       <w:fldChar w:fldCharType="end"/>
@@ -8621,6 +8639,146 @@
 <file path=word/numbering.xml><?xml version="1.0" encoding="utf-8"?>
 <w:numbering xmlns:wpc="http://schemas.microsoft.com/office/word/2010/wordprocessingCanvas" xmlns:cx="http://schemas.microsoft.com/office/drawing/2014/chartex" xmlns:mc="http://schemas.openxmlformats.org/markup-compatibility/2006" xmlns:o="urn:schemas-microsoft-com:office:office" xmlns:r="http://schemas.openxmlformats.org/officeDocument/2006/relationships" xmlns:m="http://schemas.openxmlformats.org/officeDocument/2006/math" xmlns:v="urn:schemas-microsoft-com:vml" xmlns:wp14="http://schemas.microsoft.com/office/word/2010/wordprocessingDrawing" xmlns:wp="http://schemas.openxmlformats.org/drawingml/2006/wordprocessingDrawing" xmlns:w10="urn:schemas-microsoft-com:office:word" xmlns:w="http://schemas.openxmlformats.org/wordprocessingml/2006/main" xmlns:w14="http://schemas.microsoft.com/office/word/2010/wordml" xmlns:w15="http://schemas.microsoft.com/office/word/2012/wordml" xmlns:w16se="http://schemas.microsoft.com/office/word/2015/wordml/symex" xmlns:wpg="http://schemas.microsoft.com/office/word/2010/wordprocessingGroup" xmlns:wpi="http://schemas.microsoft.com/office/word/2010/wordprocessingInk" xmlns:wne="http://schemas.microsoft.com/office/word/2006/wordml" xmlns:wps="http://schemas.microsoft.com/office/word/2010/wordprocessingShape" mc:Ignorable="w14 w15 w16se wp14">
   <w:abstractNum w:abstractNumId="0" w15:restartNumberingAfterBreak="0">
+    <w:nsid w:val="0FE91817"/>
+    <w:multiLevelType w:val="multilevel"/>
+    <w:tmpl w:val="A8D21566"/>
+    <w:lvl w:ilvl="0">
+      <w:start w:val="1"/>
+      <w:numFmt w:val="bullet"/>
+      <w:lvlText w:val=""/>
+      <w:lvlJc w:val="left"/>
+      <w:pPr>
+        <w:tabs>
+          <w:tab w:val="num" w:pos="787"/>
+        </w:tabs>
+        <w:ind w:left="787" w:hanging="360"/>
+      </w:pPr>
+      <w:rPr>
+        <w:rFonts w:ascii="Symbol" w:hAnsi="Symbol" w:cs="Symbol" w:hint="default"/>
+      </w:rPr>
+    </w:lvl>
+    <w:lvl w:ilvl="1">
+      <w:start w:val="1"/>
+      <w:numFmt w:val="bullet"/>
+      <w:lvlText w:val="◦"/>
+      <w:lvlJc w:val="left"/>
+      <w:pPr>
+        <w:tabs>
+          <w:tab w:val="num" w:pos="1147"/>
+        </w:tabs>
+        <w:ind w:left="1147" w:hanging="360"/>
+      </w:pPr>
+      <w:rPr>
+        <w:rFonts w:ascii="OpenSymbol" w:hAnsi="OpenSymbol" w:cs="OpenSymbol" w:hint="default"/>
+      </w:rPr>
+    </w:lvl>
+    <w:lvl w:ilvl="2">
+      <w:start w:val="1"/>
+      <w:numFmt w:val="bullet"/>
+      <w:lvlText w:val="▪"/>
+      <w:lvlJc w:val="left"/>
+      <w:pPr>
+        <w:tabs>
+          <w:tab w:val="num" w:pos="1507"/>
+        </w:tabs>
+        <w:ind w:left="1507" w:hanging="360"/>
+      </w:pPr>
+      <w:rPr>
+        <w:rFonts w:ascii="OpenSymbol" w:hAnsi="OpenSymbol" w:cs="OpenSymbol" w:hint="default"/>
+      </w:rPr>
+    </w:lvl>
+    <w:lvl w:ilvl="3">
+      <w:start w:val="1"/>
+      <w:numFmt w:val="bullet"/>
+      <w:lvlText w:val=""/>
+      <w:lvlJc w:val="left"/>
+      <w:pPr>
+        <w:tabs>
+          <w:tab w:val="num" w:pos="1867"/>
+        </w:tabs>
+        <w:ind w:left="1867" w:hanging="360"/>
+      </w:pPr>
+      <w:rPr>
+        <w:rFonts w:ascii="Symbol" w:hAnsi="Symbol" w:cs="Symbol" w:hint="default"/>
+      </w:rPr>
+    </w:lvl>
+    <w:lvl w:ilvl="4">
+      <w:start w:val="1"/>
+      <w:numFmt w:val="bullet"/>
+      <w:lvlText w:val="◦"/>
+      <w:lvlJc w:val="left"/>
+      <w:pPr>
+        <w:tabs>
+          <w:tab w:val="num" w:pos="2227"/>
+        </w:tabs>
+        <w:ind w:left="2227" w:hanging="360"/>
+      </w:pPr>
+      <w:rPr>
+        <w:rFonts w:ascii="OpenSymbol" w:hAnsi="OpenSymbol" w:cs="OpenSymbol" w:hint="default"/>
+      </w:rPr>
+    </w:lvl>
+    <w:lvl w:ilvl="5">
+      <w:start w:val="1"/>
+      <w:numFmt w:val="bullet"/>
+      <w:lvlText w:val="▪"/>
+      <w:lvlJc w:val="left"/>
+      <w:pPr>
+        <w:tabs>
+          <w:tab w:val="num" w:pos="2587"/>
+        </w:tabs>
+        <w:ind w:left="2587" w:hanging="360"/>
+      </w:pPr>
+      <w:rPr>
+        <w:rFonts w:ascii="OpenSymbol" w:hAnsi="OpenSymbol" w:cs="OpenSymbol" w:hint="default"/>
+      </w:rPr>
+    </w:lvl>
+    <w:lvl w:ilvl="6">
+      <w:start w:val="1"/>
+      <w:numFmt w:val="bullet"/>
+      <w:lvlText w:val=""/>
+      <w:lvlJc w:val="left"/>
+      <w:pPr>
+        <w:tabs>
+          <w:tab w:val="num" w:pos="2947"/>
+        </w:tabs>
+        <w:ind w:left="2947" w:hanging="360"/>
+      </w:pPr>
+      <w:rPr>
+        <w:rFonts w:ascii="Symbol" w:hAnsi="Symbol" w:cs="Symbol" w:hint="default"/>
+      </w:rPr>
+    </w:lvl>
+    <w:lvl w:ilvl="7">
+      <w:start w:val="1"/>
+      <w:numFmt w:val="bullet"/>
+      <w:lvlText w:val="◦"/>
+      <w:lvlJc w:val="left"/>
+      <w:pPr>
+        <w:tabs>
+          <w:tab w:val="num" w:pos="3307"/>
+        </w:tabs>
+        <w:ind w:left="3307" w:hanging="360"/>
+      </w:pPr>
+      <w:rPr>
+        <w:rFonts w:ascii="OpenSymbol" w:hAnsi="OpenSymbol" w:cs="OpenSymbol" w:hint="default"/>
+      </w:rPr>
+    </w:lvl>
+    <w:lvl w:ilvl="8">
+      <w:start w:val="1"/>
+      <w:numFmt w:val="bullet"/>
+      <w:lvlText w:val="▪"/>
+      <w:lvlJc w:val="left"/>
+      <w:pPr>
+        <w:tabs>
+          <w:tab w:val="num" w:pos="3667"/>
+        </w:tabs>
+        <w:ind w:left="3667" w:hanging="360"/>
+      </w:pPr>
+      <w:rPr>
+        <w:rFonts w:ascii="OpenSymbol" w:hAnsi="OpenSymbol" w:cs="OpenSymbol" w:hint="default"/>
+      </w:rPr>
+    </w:lvl>
+  </w:abstractNum>
+  <w:abstractNum w:abstractNumId="1" w15:restartNumberingAfterBreak="0">
     <w:nsid w:val="14164992"/>
     <w:multiLevelType w:val="multilevel"/>
     <w:tmpl w:val="50AEAB48"/>
@@ -8734,6 +8892,9 @@
     </w:lvl>
   </w:abstractNum>
   <w:num w:numId="1">
+    <w:abstractNumId w:val="1"/>
+  </w:num>
+  <w:num w:numId="2">
     <w:abstractNumId w:val="0"/>
   </w:num>
 </w:numbering>
@@ -9483,6 +9644,27 @@
       <w:lang w:eastAsia="zh-CN"/>
     </w:rPr>
   </w:style>
+  <w:style w:type="paragraph" w:styleId="ListParagraph">
+    <w:name w:val="List Paragraph"/>
+    <w:basedOn w:val="Normal"/>
+    <w:uiPriority w:val="34"/>
+    <w:qFormat/>
+    <w:rsid w:val="0002700C"/>
+    <w:pPr>
+      <w:widowControl w:val="0"/>
+      <w:suppressAutoHyphens/>
+      <w:spacing w:after="0" w:line="240" w:lineRule="auto"/>
+      <w:ind w:left="720"/>
+      <w:contextualSpacing/>
+    </w:pPr>
+    <w:rPr>
+      <w:rFonts w:ascii="Liberation Serif" w:eastAsia="NSimSun" w:hAnsi="Liberation Serif" w:cs="Mangal"/>
+      <w:kern w:val="2"/>
+      <w:sz w:val="24"/>
+      <w:szCs w:val="21"/>
+      <w:lang w:eastAsia="zh-CN" w:bidi="hi-IN"/>
+    </w:rPr>
+  </w:style>
 </w:styles>
 </file>
 

</xml_diff>